<commit_message>
Modification on Buzzer_CDD Algorithm
</commit_message>
<xml_diff>
--- a/Software Specification/Architecture/CDD/Buzzer_CDD.docx
+++ b/Software Specification/Architecture/CDD/Buzzer_CDD.docx
@@ -1,6 +1,6 @@
 
 <file path=word/document.xml><?xml version="1.0" encoding="utf-8"?>
-<w:document xmlns:wpc="http://schemas.microsoft.com/office/word/2010/wordprocessingCanvas" xmlns:cx="http://schemas.microsoft.com/office/drawing/2014/chartex" xmlns:cx1="http://schemas.microsoft.com/office/drawing/2015/9/8/chartex" xmlns:mc="http://schemas.openxmlformats.org/markup-compatibility/2006" xmlns:o="urn:schemas-microsoft-com:office:office" xmlns:r="http://schemas.openxmlformats.org/officeDocument/2006/relationships" xmlns:m="http://schemas.openxmlformats.org/officeDocument/2006/math" xmlns:v="urn:schemas-microsoft-com:vml" xmlns:wp14="http://schemas.microsoft.com/office/word/2010/wordprocessingDrawing" xmlns:wp="http://schemas.openxmlformats.org/drawingml/2006/wordprocessingDrawing" xmlns:w10="urn:schemas-microsoft-com:office:word" xmlns:w="http://schemas.openxmlformats.org/wordprocessingml/2006/main" xmlns:w14="http://schemas.microsoft.com/office/word/2010/wordml" xmlns:w15="http://schemas.microsoft.com/office/word/2012/wordml" xmlns:w16se="http://schemas.microsoft.com/office/word/2015/wordml/symex" xmlns:wpg="http://schemas.microsoft.com/office/word/2010/wordprocessingGroup" xmlns:wpi="http://schemas.microsoft.com/office/word/2010/wordprocessingInk" xmlns:wne="http://schemas.microsoft.com/office/word/2006/wordml" xmlns:wps="http://schemas.microsoft.com/office/word/2010/wordprocessingShape" mc:Ignorable="w14 w15 w16se wp14">
+<w:document xmlns:wpc="http://schemas.microsoft.com/office/word/2010/wordprocessingCanvas" xmlns:cx="http://schemas.microsoft.com/office/drawing/2014/chartex" xmlns:cx1="http://schemas.microsoft.com/office/drawing/2015/9/8/chartex" xmlns:cx2="http://schemas.microsoft.com/office/drawing/2015/10/21/chartex" xmlns:cx3="http://schemas.microsoft.com/office/drawing/2016/5/9/chartex" xmlns:cx4="http://schemas.microsoft.com/office/drawing/2016/5/10/chartex" xmlns:cx5="http://schemas.microsoft.com/office/drawing/2016/5/11/chartex" xmlns:cx6="http://schemas.microsoft.com/office/drawing/2016/5/12/chartex" xmlns:cx7="http://schemas.microsoft.com/office/drawing/2016/5/13/chartex" xmlns:cx8="http://schemas.microsoft.com/office/drawing/2016/5/14/chartex" xmlns:mc="http://schemas.openxmlformats.org/markup-compatibility/2006" xmlns:aink="http://schemas.microsoft.com/office/drawing/2016/ink" xmlns:am3d="http://schemas.microsoft.com/office/drawing/2017/model3d" xmlns:o="urn:schemas-microsoft-com:office:office" xmlns:r="http://schemas.openxmlformats.org/officeDocument/2006/relationships" xmlns:m="http://schemas.openxmlformats.org/officeDocument/2006/math" xmlns:v="urn:schemas-microsoft-com:vml" xmlns:wp14="http://schemas.microsoft.com/office/word/2010/wordprocessingDrawing" xmlns:wp="http://schemas.openxmlformats.org/drawingml/2006/wordprocessingDrawing" xmlns:w10="urn:schemas-microsoft-com:office:word" xmlns:w="http://schemas.openxmlformats.org/wordprocessingml/2006/main" xmlns:w14="http://schemas.microsoft.com/office/word/2010/wordml" xmlns:w15="http://schemas.microsoft.com/office/word/2012/wordml" xmlns:w16cex="http://schemas.microsoft.com/office/word/2018/wordml/cex" xmlns:w16cid="http://schemas.microsoft.com/office/word/2016/wordml/cid" xmlns:w16="http://schemas.microsoft.com/office/word/2018/wordml" xmlns:w16se="http://schemas.microsoft.com/office/word/2015/wordml/symex" xmlns:wpg="http://schemas.microsoft.com/office/word/2010/wordprocessingGroup" xmlns:wpi="http://schemas.microsoft.com/office/word/2010/wordprocessingInk" xmlns:wne="http://schemas.microsoft.com/office/word/2006/wordml" xmlns:wps="http://schemas.microsoft.com/office/word/2010/wordprocessingShape" mc:Ignorable="w14 w15 w16se w16cid w16 w16cex wp14">
   <w:body>
     <w:p>
       <w:pPr>
@@ -921,14 +921,27 @@
       <w:r>
         <w:t xml:space="preserve">Table </w:t>
       </w:r>
-      <w:fldSimple w:instr=" SEQ Table \* ARABIC ">
-        <w:r>
-          <w:rPr>
-            <w:noProof/>
-          </w:rPr>
-          <w:t>2</w:t>
-        </w:r>
-      </w:fldSimple>
+      <w:r>
+        <w:fldChar w:fldCharType="begin"/>
+      </w:r>
+      <w:r>
+        <w:instrText xml:space="preserve"> SEQ Table \* ARABIC </w:instrText>
+      </w:r>
+      <w:r>
+        <w:fldChar w:fldCharType="separate"/>
+      </w:r>
+      <w:r>
+        <w:rPr>
+          <w:noProof/>
+        </w:rPr>
+        <w:t>2</w:t>
+      </w:r>
+      <w:r>
+        <w:rPr>
+          <w:noProof/>
+        </w:rPr>
+        <w:fldChar w:fldCharType="end"/>
+      </w:r>
       <w:r>
         <w:t xml:space="preserve"> Document History</w:t>
       </w:r>
@@ -2077,14 +2090,27 @@
       <w:r>
         <w:t xml:space="preserve">Figure </w:t>
       </w:r>
-      <w:fldSimple w:instr=" SEQ Figure \* ARABIC ">
-        <w:r>
-          <w:rPr>
-            <w:noProof/>
-          </w:rPr>
-          <w:t>1</w:t>
-        </w:r>
-      </w:fldSimple>
+      <w:r>
+        <w:fldChar w:fldCharType="begin"/>
+      </w:r>
+      <w:r>
+        <w:instrText xml:space="preserve"> SEQ Figure \* ARABIC </w:instrText>
+      </w:r>
+      <w:r>
+        <w:fldChar w:fldCharType="separate"/>
+      </w:r>
+      <w:r>
+        <w:rPr>
+          <w:noProof/>
+        </w:rPr>
+        <w:t>1</w:t>
+      </w:r>
+      <w:r>
+        <w:rPr>
+          <w:noProof/>
+        </w:rPr>
+        <w:fldChar w:fldCharType="end"/>
+      </w:r>
       <w:r>
         <w:t xml:space="preserve">. </w:t>
       </w:r>
@@ -3085,10 +3111,10 @@
                 <w:noProof/>
               </w:rPr>
               <w:drawing>
-                <wp:inline distT="0" distB="0" distL="0" distR="0" wp14:anchorId="18D8FB77" wp14:editId="5733B83B">
-                  <wp:extent cx="3556000" cy="4942650"/>
-                  <wp:effectExtent l="0" t="0" r="6350" b="0"/>
-                  <wp:docPr id="10" name="Picture 10"/>
+                <wp:inline distT="0" distB="0" distL="0" distR="0" wp14:anchorId="13952868" wp14:editId="49D3A983">
+                  <wp:extent cx="3855720" cy="4411980"/>
+                  <wp:effectExtent l="0" t="0" r="0" b="7620"/>
+                  <wp:docPr id="3" name="Picture 3"/>
                   <wp:cNvGraphicFramePr>
                     <a:graphicFrameLocks xmlns:a="http://schemas.openxmlformats.org/drawingml/2006/main" noChangeAspect="1"/>
                   </wp:cNvGraphicFramePr>
@@ -3096,7 +3122,7 @@
                     <a:graphicData uri="http://schemas.openxmlformats.org/drawingml/2006/picture">
                       <pic:pic xmlns:pic="http://schemas.openxmlformats.org/drawingml/2006/picture">
                         <pic:nvPicPr>
-                          <pic:cNvPr id="0" name="Picture 3"/>
+                          <pic:cNvPr id="0" name="Picture 2"/>
                           <pic:cNvPicPr>
                             <a:picLocks noChangeAspect="1" noChangeArrowheads="1"/>
                           </pic:cNvPicPr>
@@ -3117,7 +3143,7 @@
                         <pic:spPr bwMode="auto">
                           <a:xfrm>
                             <a:off x="0" y="0"/>
-                            <a:ext cx="3564948" cy="4955087"/>
+                            <a:ext cx="3855720" cy="4411980"/>
                           </a:xfrm>
                           <a:prstGeom prst="rect">
                             <a:avLst/>
@@ -3140,12 +3166,11 @@
             </w:pPr>
           </w:p>
         </w:tc>
+        <w:bookmarkStart w:id="14" w:name="_GoBack"/>
+        <w:bookmarkEnd w:id="14"/>
       </w:tr>
     </w:tbl>
-    <w:p>
-      <w:bookmarkStart w:id="14" w:name="_GoBack"/>
-      <w:bookmarkEnd w:id="14"/>
-    </w:p>
+    <w:p/>
     <w:sectPr>
       <w:headerReference w:type="even" r:id="rId9"/>
       <w:headerReference w:type="default" r:id="rId10"/>
@@ -3164,7 +3189,7 @@
 </file>
 
 <file path=word/endnotes.xml><?xml version="1.0" encoding="utf-8"?>
-<w:endnotes xmlns:wpc="http://schemas.microsoft.com/office/word/2010/wordprocessingCanvas" xmlns:cx="http://schemas.microsoft.com/office/drawing/2014/chartex" xmlns:cx1="http://schemas.microsoft.com/office/drawing/2015/9/8/chartex" xmlns:mc="http://schemas.openxmlformats.org/markup-compatibility/2006" xmlns:o="urn:schemas-microsoft-com:office:office" xmlns:r="http://schemas.openxmlformats.org/officeDocument/2006/relationships" xmlns:m="http://schemas.openxmlformats.org/officeDocument/2006/math" xmlns:v="urn:schemas-microsoft-com:vml" xmlns:wp14="http://schemas.microsoft.com/office/word/2010/wordprocessingDrawing" xmlns:wp="http://schemas.openxmlformats.org/drawingml/2006/wordprocessingDrawing" xmlns:w10="urn:schemas-microsoft-com:office:word" xmlns:w="http://schemas.openxmlformats.org/wordprocessingml/2006/main" xmlns:w14="http://schemas.microsoft.com/office/word/2010/wordml" xmlns:w15="http://schemas.microsoft.com/office/word/2012/wordml" xmlns:w16se="http://schemas.microsoft.com/office/word/2015/wordml/symex" xmlns:wpg="http://schemas.microsoft.com/office/word/2010/wordprocessingGroup" xmlns:wpi="http://schemas.microsoft.com/office/word/2010/wordprocessingInk" xmlns:wne="http://schemas.microsoft.com/office/word/2006/wordml" xmlns:wps="http://schemas.microsoft.com/office/word/2010/wordprocessingShape" mc:Ignorable="w14 w15 w16se wp14">
+<w:endnotes xmlns:wpc="http://schemas.microsoft.com/office/word/2010/wordprocessingCanvas" xmlns:cx="http://schemas.microsoft.com/office/drawing/2014/chartex" xmlns:cx1="http://schemas.microsoft.com/office/drawing/2015/9/8/chartex" xmlns:cx2="http://schemas.microsoft.com/office/drawing/2015/10/21/chartex" xmlns:cx3="http://schemas.microsoft.com/office/drawing/2016/5/9/chartex" xmlns:cx4="http://schemas.microsoft.com/office/drawing/2016/5/10/chartex" xmlns:cx5="http://schemas.microsoft.com/office/drawing/2016/5/11/chartex" xmlns:cx6="http://schemas.microsoft.com/office/drawing/2016/5/12/chartex" xmlns:cx7="http://schemas.microsoft.com/office/drawing/2016/5/13/chartex" xmlns:cx8="http://schemas.microsoft.com/office/drawing/2016/5/14/chartex" xmlns:mc="http://schemas.openxmlformats.org/markup-compatibility/2006" xmlns:aink="http://schemas.microsoft.com/office/drawing/2016/ink" xmlns:am3d="http://schemas.microsoft.com/office/drawing/2017/model3d" xmlns:o="urn:schemas-microsoft-com:office:office" xmlns:r="http://schemas.openxmlformats.org/officeDocument/2006/relationships" xmlns:m="http://schemas.openxmlformats.org/officeDocument/2006/math" xmlns:v="urn:schemas-microsoft-com:vml" xmlns:wp14="http://schemas.microsoft.com/office/word/2010/wordprocessingDrawing" xmlns:wp="http://schemas.openxmlformats.org/drawingml/2006/wordprocessingDrawing" xmlns:w10="urn:schemas-microsoft-com:office:word" xmlns:w="http://schemas.openxmlformats.org/wordprocessingml/2006/main" xmlns:w14="http://schemas.microsoft.com/office/word/2010/wordml" xmlns:w15="http://schemas.microsoft.com/office/word/2012/wordml" xmlns:w16cex="http://schemas.microsoft.com/office/word/2018/wordml/cex" xmlns:w16cid="http://schemas.microsoft.com/office/word/2016/wordml/cid" xmlns:w16="http://schemas.microsoft.com/office/word/2018/wordml" xmlns:w16se="http://schemas.microsoft.com/office/word/2015/wordml/symex" xmlns:wpg="http://schemas.microsoft.com/office/word/2010/wordprocessingGroup" xmlns:wpi="http://schemas.microsoft.com/office/word/2010/wordprocessingInk" xmlns:wne="http://schemas.microsoft.com/office/word/2006/wordml" xmlns:wps="http://schemas.microsoft.com/office/word/2010/wordprocessingShape" mc:Ignorable="w14 w15 w16se w16cid w16 w16cex wp14">
   <w:endnote w:type="separator" w:id="-1">
     <w:p>
       <w:pPr>
@@ -3189,7 +3214,7 @@
 </file>
 
 <file path=word/footer1.xml><?xml version="1.0" encoding="utf-8"?>
-<w:ftr xmlns:wpc="http://schemas.microsoft.com/office/word/2010/wordprocessingCanvas" xmlns:cx="http://schemas.microsoft.com/office/drawing/2014/chartex" xmlns:cx1="http://schemas.microsoft.com/office/drawing/2015/9/8/chartex" xmlns:mc="http://schemas.openxmlformats.org/markup-compatibility/2006" xmlns:o="urn:schemas-microsoft-com:office:office" xmlns:r="http://schemas.openxmlformats.org/officeDocument/2006/relationships" xmlns:m="http://schemas.openxmlformats.org/officeDocument/2006/math" xmlns:v="urn:schemas-microsoft-com:vml" xmlns:wp14="http://schemas.microsoft.com/office/word/2010/wordprocessingDrawing" xmlns:wp="http://schemas.openxmlformats.org/drawingml/2006/wordprocessingDrawing" xmlns:w10="urn:schemas-microsoft-com:office:word" xmlns:w="http://schemas.openxmlformats.org/wordprocessingml/2006/main" xmlns:w14="http://schemas.microsoft.com/office/word/2010/wordml" xmlns:w15="http://schemas.microsoft.com/office/word/2012/wordml" xmlns:w16se="http://schemas.microsoft.com/office/word/2015/wordml/symex" xmlns:wpg="http://schemas.microsoft.com/office/word/2010/wordprocessingGroup" xmlns:wpi="http://schemas.microsoft.com/office/word/2010/wordprocessingInk" xmlns:wne="http://schemas.microsoft.com/office/word/2006/wordml" xmlns:wps="http://schemas.microsoft.com/office/word/2010/wordprocessingShape" mc:Ignorable="w14 w15 w16se wp14">
+<w:ftr xmlns:wpc="http://schemas.microsoft.com/office/word/2010/wordprocessingCanvas" xmlns:cx="http://schemas.microsoft.com/office/drawing/2014/chartex" xmlns:cx1="http://schemas.microsoft.com/office/drawing/2015/9/8/chartex" xmlns:cx2="http://schemas.microsoft.com/office/drawing/2015/10/21/chartex" xmlns:cx3="http://schemas.microsoft.com/office/drawing/2016/5/9/chartex" xmlns:cx4="http://schemas.microsoft.com/office/drawing/2016/5/10/chartex" xmlns:cx5="http://schemas.microsoft.com/office/drawing/2016/5/11/chartex" xmlns:cx6="http://schemas.microsoft.com/office/drawing/2016/5/12/chartex" xmlns:cx7="http://schemas.microsoft.com/office/drawing/2016/5/13/chartex" xmlns:cx8="http://schemas.microsoft.com/office/drawing/2016/5/14/chartex" xmlns:mc="http://schemas.openxmlformats.org/markup-compatibility/2006" xmlns:aink="http://schemas.microsoft.com/office/drawing/2016/ink" xmlns:am3d="http://schemas.microsoft.com/office/drawing/2017/model3d" xmlns:o="urn:schemas-microsoft-com:office:office" xmlns:r="http://schemas.openxmlformats.org/officeDocument/2006/relationships" xmlns:m="http://schemas.openxmlformats.org/officeDocument/2006/math" xmlns:v="urn:schemas-microsoft-com:vml" xmlns:wp14="http://schemas.microsoft.com/office/word/2010/wordprocessingDrawing" xmlns:wp="http://schemas.openxmlformats.org/drawingml/2006/wordprocessingDrawing" xmlns:w10="urn:schemas-microsoft-com:office:word" xmlns:w="http://schemas.openxmlformats.org/wordprocessingml/2006/main" xmlns:w14="http://schemas.microsoft.com/office/word/2010/wordml" xmlns:w15="http://schemas.microsoft.com/office/word/2012/wordml" xmlns:w16cex="http://schemas.microsoft.com/office/word/2018/wordml/cex" xmlns:w16cid="http://schemas.microsoft.com/office/word/2016/wordml/cid" xmlns:w16="http://schemas.microsoft.com/office/word/2018/wordml" xmlns:w16se="http://schemas.microsoft.com/office/word/2015/wordml/symex" xmlns:wpg="http://schemas.microsoft.com/office/word/2010/wordprocessingGroup" xmlns:wpi="http://schemas.microsoft.com/office/word/2010/wordprocessingInk" xmlns:wne="http://schemas.microsoft.com/office/word/2006/wordml" xmlns:wps="http://schemas.microsoft.com/office/word/2010/wordprocessingShape" mc:Ignorable="w14 w15 w16se w16cid w16 w16cex wp14">
   <w:p>
     <w:pPr>
       <w:pStyle w:val="Footer"/>
@@ -3199,7 +3224,7 @@
 </file>
 
 <file path=word/footer2.xml><?xml version="1.0" encoding="utf-8"?>
-<w:ftr xmlns:wpc="http://schemas.microsoft.com/office/word/2010/wordprocessingCanvas" xmlns:cx="http://schemas.microsoft.com/office/drawing/2014/chartex" xmlns:cx1="http://schemas.microsoft.com/office/drawing/2015/9/8/chartex" xmlns:mc="http://schemas.openxmlformats.org/markup-compatibility/2006" xmlns:o="urn:schemas-microsoft-com:office:office" xmlns:r="http://schemas.openxmlformats.org/officeDocument/2006/relationships" xmlns:m="http://schemas.openxmlformats.org/officeDocument/2006/math" xmlns:v="urn:schemas-microsoft-com:vml" xmlns:wp14="http://schemas.microsoft.com/office/word/2010/wordprocessingDrawing" xmlns:wp="http://schemas.openxmlformats.org/drawingml/2006/wordprocessingDrawing" xmlns:w10="urn:schemas-microsoft-com:office:word" xmlns:w="http://schemas.openxmlformats.org/wordprocessingml/2006/main" xmlns:w14="http://schemas.microsoft.com/office/word/2010/wordml" xmlns:w15="http://schemas.microsoft.com/office/word/2012/wordml" xmlns:w16se="http://schemas.microsoft.com/office/word/2015/wordml/symex" xmlns:wpg="http://schemas.microsoft.com/office/word/2010/wordprocessingGroup" xmlns:wpi="http://schemas.microsoft.com/office/word/2010/wordprocessingInk" xmlns:wne="http://schemas.microsoft.com/office/word/2006/wordml" xmlns:wps="http://schemas.microsoft.com/office/word/2010/wordprocessingShape" mc:Ignorable="w14 w15 w16se wp14">
+<w:ftr xmlns:wpc="http://schemas.microsoft.com/office/word/2010/wordprocessingCanvas" xmlns:cx="http://schemas.microsoft.com/office/drawing/2014/chartex" xmlns:cx1="http://schemas.microsoft.com/office/drawing/2015/9/8/chartex" xmlns:cx2="http://schemas.microsoft.com/office/drawing/2015/10/21/chartex" xmlns:cx3="http://schemas.microsoft.com/office/drawing/2016/5/9/chartex" xmlns:cx4="http://schemas.microsoft.com/office/drawing/2016/5/10/chartex" xmlns:cx5="http://schemas.microsoft.com/office/drawing/2016/5/11/chartex" xmlns:cx6="http://schemas.microsoft.com/office/drawing/2016/5/12/chartex" xmlns:cx7="http://schemas.microsoft.com/office/drawing/2016/5/13/chartex" xmlns:cx8="http://schemas.microsoft.com/office/drawing/2016/5/14/chartex" xmlns:mc="http://schemas.openxmlformats.org/markup-compatibility/2006" xmlns:aink="http://schemas.microsoft.com/office/drawing/2016/ink" xmlns:am3d="http://schemas.microsoft.com/office/drawing/2017/model3d" xmlns:o="urn:schemas-microsoft-com:office:office" xmlns:r="http://schemas.openxmlformats.org/officeDocument/2006/relationships" xmlns:m="http://schemas.openxmlformats.org/officeDocument/2006/math" xmlns:v="urn:schemas-microsoft-com:vml" xmlns:wp14="http://schemas.microsoft.com/office/word/2010/wordprocessingDrawing" xmlns:wp="http://schemas.openxmlformats.org/drawingml/2006/wordprocessingDrawing" xmlns:w10="urn:schemas-microsoft-com:office:word" xmlns:w="http://schemas.openxmlformats.org/wordprocessingml/2006/main" xmlns:w14="http://schemas.microsoft.com/office/word/2010/wordml" xmlns:w15="http://schemas.microsoft.com/office/word/2012/wordml" xmlns:w16cex="http://schemas.microsoft.com/office/word/2018/wordml/cex" xmlns:w16cid="http://schemas.microsoft.com/office/word/2016/wordml/cid" xmlns:w16="http://schemas.microsoft.com/office/word/2018/wordml" xmlns:w16se="http://schemas.microsoft.com/office/word/2015/wordml/symex" xmlns:wpg="http://schemas.microsoft.com/office/word/2010/wordprocessingGroup" xmlns:wpi="http://schemas.microsoft.com/office/word/2010/wordprocessingInk" xmlns:wne="http://schemas.microsoft.com/office/word/2006/wordml" xmlns:wps="http://schemas.microsoft.com/office/word/2010/wordprocessingShape" mc:Ignorable="w14 w15 w16se w16cid w16 w16cex wp14">
   <w:sdt>
     <w:sdtPr>
       <w:id w:val="-1643270369"/>
@@ -3252,7 +3277,7 @@
 </file>
 
 <file path=word/footer3.xml><?xml version="1.0" encoding="utf-8"?>
-<w:ftr xmlns:wpc="http://schemas.microsoft.com/office/word/2010/wordprocessingCanvas" xmlns:cx="http://schemas.microsoft.com/office/drawing/2014/chartex" xmlns:cx1="http://schemas.microsoft.com/office/drawing/2015/9/8/chartex" xmlns:mc="http://schemas.openxmlformats.org/markup-compatibility/2006" xmlns:o="urn:schemas-microsoft-com:office:office" xmlns:r="http://schemas.openxmlformats.org/officeDocument/2006/relationships" xmlns:m="http://schemas.openxmlformats.org/officeDocument/2006/math" xmlns:v="urn:schemas-microsoft-com:vml" xmlns:wp14="http://schemas.microsoft.com/office/word/2010/wordprocessingDrawing" xmlns:wp="http://schemas.openxmlformats.org/drawingml/2006/wordprocessingDrawing" xmlns:w10="urn:schemas-microsoft-com:office:word" xmlns:w="http://schemas.openxmlformats.org/wordprocessingml/2006/main" xmlns:w14="http://schemas.microsoft.com/office/word/2010/wordml" xmlns:w15="http://schemas.microsoft.com/office/word/2012/wordml" xmlns:w16se="http://schemas.microsoft.com/office/word/2015/wordml/symex" xmlns:wpg="http://schemas.microsoft.com/office/word/2010/wordprocessingGroup" xmlns:wpi="http://schemas.microsoft.com/office/word/2010/wordprocessingInk" xmlns:wne="http://schemas.microsoft.com/office/word/2006/wordml" xmlns:wps="http://schemas.microsoft.com/office/word/2010/wordprocessingShape" mc:Ignorable="w14 w15 w16se wp14">
+<w:ftr xmlns:wpc="http://schemas.microsoft.com/office/word/2010/wordprocessingCanvas" xmlns:cx="http://schemas.microsoft.com/office/drawing/2014/chartex" xmlns:cx1="http://schemas.microsoft.com/office/drawing/2015/9/8/chartex" xmlns:cx2="http://schemas.microsoft.com/office/drawing/2015/10/21/chartex" xmlns:cx3="http://schemas.microsoft.com/office/drawing/2016/5/9/chartex" xmlns:cx4="http://schemas.microsoft.com/office/drawing/2016/5/10/chartex" xmlns:cx5="http://schemas.microsoft.com/office/drawing/2016/5/11/chartex" xmlns:cx6="http://schemas.microsoft.com/office/drawing/2016/5/12/chartex" xmlns:cx7="http://schemas.microsoft.com/office/drawing/2016/5/13/chartex" xmlns:cx8="http://schemas.microsoft.com/office/drawing/2016/5/14/chartex" xmlns:mc="http://schemas.openxmlformats.org/markup-compatibility/2006" xmlns:aink="http://schemas.microsoft.com/office/drawing/2016/ink" xmlns:am3d="http://schemas.microsoft.com/office/drawing/2017/model3d" xmlns:o="urn:schemas-microsoft-com:office:office" xmlns:r="http://schemas.openxmlformats.org/officeDocument/2006/relationships" xmlns:m="http://schemas.openxmlformats.org/officeDocument/2006/math" xmlns:v="urn:schemas-microsoft-com:vml" xmlns:wp14="http://schemas.microsoft.com/office/word/2010/wordprocessingDrawing" xmlns:wp="http://schemas.openxmlformats.org/drawingml/2006/wordprocessingDrawing" xmlns:w10="urn:schemas-microsoft-com:office:word" xmlns:w="http://schemas.openxmlformats.org/wordprocessingml/2006/main" xmlns:w14="http://schemas.microsoft.com/office/word/2010/wordml" xmlns:w15="http://schemas.microsoft.com/office/word/2012/wordml" xmlns:w16cex="http://schemas.microsoft.com/office/word/2018/wordml/cex" xmlns:w16cid="http://schemas.microsoft.com/office/word/2016/wordml/cid" xmlns:w16="http://schemas.microsoft.com/office/word/2018/wordml" xmlns:w16se="http://schemas.microsoft.com/office/word/2015/wordml/symex" xmlns:wpg="http://schemas.microsoft.com/office/word/2010/wordprocessingGroup" xmlns:wpi="http://schemas.microsoft.com/office/word/2010/wordprocessingInk" xmlns:wne="http://schemas.microsoft.com/office/word/2006/wordml" xmlns:wps="http://schemas.microsoft.com/office/word/2010/wordprocessingShape" mc:Ignorable="w14 w15 w16se w16cid w16 w16cex wp14">
   <w:p>
     <w:pPr>
       <w:pStyle w:val="Footer"/>
@@ -3262,7 +3287,7 @@
 </file>
 
 <file path=word/footnotes.xml><?xml version="1.0" encoding="utf-8"?>
-<w:footnotes xmlns:wpc="http://schemas.microsoft.com/office/word/2010/wordprocessingCanvas" xmlns:cx="http://schemas.microsoft.com/office/drawing/2014/chartex" xmlns:cx1="http://schemas.microsoft.com/office/drawing/2015/9/8/chartex" xmlns:mc="http://schemas.openxmlformats.org/markup-compatibility/2006" xmlns:o="urn:schemas-microsoft-com:office:office" xmlns:r="http://schemas.openxmlformats.org/officeDocument/2006/relationships" xmlns:m="http://schemas.openxmlformats.org/officeDocument/2006/math" xmlns:v="urn:schemas-microsoft-com:vml" xmlns:wp14="http://schemas.microsoft.com/office/word/2010/wordprocessingDrawing" xmlns:wp="http://schemas.openxmlformats.org/drawingml/2006/wordprocessingDrawing" xmlns:w10="urn:schemas-microsoft-com:office:word" xmlns:w="http://schemas.openxmlformats.org/wordprocessingml/2006/main" xmlns:w14="http://schemas.microsoft.com/office/word/2010/wordml" xmlns:w15="http://schemas.microsoft.com/office/word/2012/wordml" xmlns:w16se="http://schemas.microsoft.com/office/word/2015/wordml/symex" xmlns:wpg="http://schemas.microsoft.com/office/word/2010/wordprocessingGroup" xmlns:wpi="http://schemas.microsoft.com/office/word/2010/wordprocessingInk" xmlns:wne="http://schemas.microsoft.com/office/word/2006/wordml" xmlns:wps="http://schemas.microsoft.com/office/word/2010/wordprocessingShape" mc:Ignorable="w14 w15 w16se wp14">
+<w:footnotes xmlns:wpc="http://schemas.microsoft.com/office/word/2010/wordprocessingCanvas" xmlns:cx="http://schemas.microsoft.com/office/drawing/2014/chartex" xmlns:cx1="http://schemas.microsoft.com/office/drawing/2015/9/8/chartex" xmlns:cx2="http://schemas.microsoft.com/office/drawing/2015/10/21/chartex" xmlns:cx3="http://schemas.microsoft.com/office/drawing/2016/5/9/chartex" xmlns:cx4="http://schemas.microsoft.com/office/drawing/2016/5/10/chartex" xmlns:cx5="http://schemas.microsoft.com/office/drawing/2016/5/11/chartex" xmlns:cx6="http://schemas.microsoft.com/office/drawing/2016/5/12/chartex" xmlns:cx7="http://schemas.microsoft.com/office/drawing/2016/5/13/chartex" xmlns:cx8="http://schemas.microsoft.com/office/drawing/2016/5/14/chartex" xmlns:mc="http://schemas.openxmlformats.org/markup-compatibility/2006" xmlns:aink="http://schemas.microsoft.com/office/drawing/2016/ink" xmlns:am3d="http://schemas.microsoft.com/office/drawing/2017/model3d" xmlns:o="urn:schemas-microsoft-com:office:office" xmlns:r="http://schemas.openxmlformats.org/officeDocument/2006/relationships" xmlns:m="http://schemas.openxmlformats.org/officeDocument/2006/math" xmlns:v="urn:schemas-microsoft-com:vml" xmlns:wp14="http://schemas.microsoft.com/office/word/2010/wordprocessingDrawing" xmlns:wp="http://schemas.openxmlformats.org/drawingml/2006/wordprocessingDrawing" xmlns:w10="urn:schemas-microsoft-com:office:word" xmlns:w="http://schemas.openxmlformats.org/wordprocessingml/2006/main" xmlns:w14="http://schemas.microsoft.com/office/word/2010/wordml" xmlns:w15="http://schemas.microsoft.com/office/word/2012/wordml" xmlns:w16cex="http://schemas.microsoft.com/office/word/2018/wordml/cex" xmlns:w16cid="http://schemas.microsoft.com/office/word/2016/wordml/cid" xmlns:w16="http://schemas.microsoft.com/office/word/2018/wordml" xmlns:w16se="http://schemas.microsoft.com/office/word/2015/wordml/symex" xmlns:wpg="http://schemas.microsoft.com/office/word/2010/wordprocessingGroup" xmlns:wpi="http://schemas.microsoft.com/office/word/2010/wordprocessingInk" xmlns:wne="http://schemas.microsoft.com/office/word/2006/wordml" xmlns:wps="http://schemas.microsoft.com/office/word/2010/wordprocessingShape" mc:Ignorable="w14 w15 w16se w16cid w16 w16cex wp14">
   <w:footnote w:type="separator" w:id="-1">
     <w:p>
       <w:pPr>
@@ -3287,7 +3312,7 @@
 </file>
 
 <file path=word/header1.xml><?xml version="1.0" encoding="utf-8"?>
-<w:hdr xmlns:wpc="http://schemas.microsoft.com/office/word/2010/wordprocessingCanvas" xmlns:cx="http://schemas.microsoft.com/office/drawing/2014/chartex" xmlns:cx1="http://schemas.microsoft.com/office/drawing/2015/9/8/chartex" xmlns:mc="http://schemas.openxmlformats.org/markup-compatibility/2006" xmlns:o="urn:schemas-microsoft-com:office:office" xmlns:r="http://schemas.openxmlformats.org/officeDocument/2006/relationships" xmlns:m="http://schemas.openxmlformats.org/officeDocument/2006/math" xmlns:v="urn:schemas-microsoft-com:vml" xmlns:wp14="http://schemas.microsoft.com/office/word/2010/wordprocessingDrawing" xmlns:wp="http://schemas.openxmlformats.org/drawingml/2006/wordprocessingDrawing" xmlns:w10="urn:schemas-microsoft-com:office:word" xmlns:w="http://schemas.openxmlformats.org/wordprocessingml/2006/main" xmlns:w14="http://schemas.microsoft.com/office/word/2010/wordml" xmlns:w15="http://schemas.microsoft.com/office/word/2012/wordml" xmlns:w16se="http://schemas.microsoft.com/office/word/2015/wordml/symex" xmlns:wpg="http://schemas.microsoft.com/office/word/2010/wordprocessingGroup" xmlns:wpi="http://schemas.microsoft.com/office/word/2010/wordprocessingInk" xmlns:wne="http://schemas.microsoft.com/office/word/2006/wordml" xmlns:wps="http://schemas.microsoft.com/office/word/2010/wordprocessingShape" mc:Ignorable="w14 w15 w16se wp14">
+<w:hdr xmlns:wpc="http://schemas.microsoft.com/office/word/2010/wordprocessingCanvas" xmlns:cx="http://schemas.microsoft.com/office/drawing/2014/chartex" xmlns:cx1="http://schemas.microsoft.com/office/drawing/2015/9/8/chartex" xmlns:cx2="http://schemas.microsoft.com/office/drawing/2015/10/21/chartex" xmlns:cx3="http://schemas.microsoft.com/office/drawing/2016/5/9/chartex" xmlns:cx4="http://schemas.microsoft.com/office/drawing/2016/5/10/chartex" xmlns:cx5="http://schemas.microsoft.com/office/drawing/2016/5/11/chartex" xmlns:cx6="http://schemas.microsoft.com/office/drawing/2016/5/12/chartex" xmlns:cx7="http://schemas.microsoft.com/office/drawing/2016/5/13/chartex" xmlns:cx8="http://schemas.microsoft.com/office/drawing/2016/5/14/chartex" xmlns:mc="http://schemas.openxmlformats.org/markup-compatibility/2006" xmlns:aink="http://schemas.microsoft.com/office/drawing/2016/ink" xmlns:am3d="http://schemas.microsoft.com/office/drawing/2017/model3d" xmlns:o="urn:schemas-microsoft-com:office:office" xmlns:r="http://schemas.openxmlformats.org/officeDocument/2006/relationships" xmlns:m="http://schemas.openxmlformats.org/officeDocument/2006/math" xmlns:v="urn:schemas-microsoft-com:vml" xmlns:wp14="http://schemas.microsoft.com/office/word/2010/wordprocessingDrawing" xmlns:wp="http://schemas.openxmlformats.org/drawingml/2006/wordprocessingDrawing" xmlns:w10="urn:schemas-microsoft-com:office:word" xmlns:w="http://schemas.openxmlformats.org/wordprocessingml/2006/main" xmlns:w14="http://schemas.microsoft.com/office/word/2010/wordml" xmlns:w15="http://schemas.microsoft.com/office/word/2012/wordml" xmlns:w16cex="http://schemas.microsoft.com/office/word/2018/wordml/cex" xmlns:w16cid="http://schemas.microsoft.com/office/word/2016/wordml/cid" xmlns:w16="http://schemas.microsoft.com/office/word/2018/wordml" xmlns:w16se="http://schemas.microsoft.com/office/word/2015/wordml/symex" xmlns:wpg="http://schemas.microsoft.com/office/word/2010/wordprocessingGroup" xmlns:wpi="http://schemas.microsoft.com/office/word/2010/wordprocessingInk" xmlns:wne="http://schemas.microsoft.com/office/word/2006/wordml" xmlns:wps="http://schemas.microsoft.com/office/word/2010/wordprocessingShape" mc:Ignorable="w14 w15 w16se w16cid w16 w16cex wp14">
   <w:p>
     <w:pPr>
       <w:pStyle w:val="Header"/>
@@ -3297,7 +3322,7 @@
 </file>
 
 <file path=word/header2.xml><?xml version="1.0" encoding="utf-8"?>
-<w:hdr xmlns:wpc="http://schemas.microsoft.com/office/word/2010/wordprocessingCanvas" xmlns:cx="http://schemas.microsoft.com/office/drawing/2014/chartex" xmlns:cx1="http://schemas.microsoft.com/office/drawing/2015/9/8/chartex" xmlns:mc="http://schemas.openxmlformats.org/markup-compatibility/2006" xmlns:o="urn:schemas-microsoft-com:office:office" xmlns:r="http://schemas.openxmlformats.org/officeDocument/2006/relationships" xmlns:m="http://schemas.openxmlformats.org/officeDocument/2006/math" xmlns:v="urn:schemas-microsoft-com:vml" xmlns:wp14="http://schemas.microsoft.com/office/word/2010/wordprocessingDrawing" xmlns:wp="http://schemas.openxmlformats.org/drawingml/2006/wordprocessingDrawing" xmlns:w10="urn:schemas-microsoft-com:office:word" xmlns:w="http://schemas.openxmlformats.org/wordprocessingml/2006/main" xmlns:w14="http://schemas.microsoft.com/office/word/2010/wordml" xmlns:w15="http://schemas.microsoft.com/office/word/2012/wordml" xmlns:w16se="http://schemas.microsoft.com/office/word/2015/wordml/symex" xmlns:wpg="http://schemas.microsoft.com/office/word/2010/wordprocessingGroup" xmlns:wpi="http://schemas.microsoft.com/office/word/2010/wordprocessingInk" xmlns:wne="http://schemas.microsoft.com/office/word/2006/wordml" xmlns:wps="http://schemas.microsoft.com/office/word/2010/wordprocessingShape" mc:Ignorable="w14 w15 w16se wp14">
+<w:hdr xmlns:wpc="http://schemas.microsoft.com/office/word/2010/wordprocessingCanvas" xmlns:cx="http://schemas.microsoft.com/office/drawing/2014/chartex" xmlns:cx1="http://schemas.microsoft.com/office/drawing/2015/9/8/chartex" xmlns:cx2="http://schemas.microsoft.com/office/drawing/2015/10/21/chartex" xmlns:cx3="http://schemas.microsoft.com/office/drawing/2016/5/9/chartex" xmlns:cx4="http://schemas.microsoft.com/office/drawing/2016/5/10/chartex" xmlns:cx5="http://schemas.microsoft.com/office/drawing/2016/5/11/chartex" xmlns:cx6="http://schemas.microsoft.com/office/drawing/2016/5/12/chartex" xmlns:cx7="http://schemas.microsoft.com/office/drawing/2016/5/13/chartex" xmlns:cx8="http://schemas.microsoft.com/office/drawing/2016/5/14/chartex" xmlns:mc="http://schemas.openxmlformats.org/markup-compatibility/2006" xmlns:aink="http://schemas.microsoft.com/office/drawing/2016/ink" xmlns:am3d="http://schemas.microsoft.com/office/drawing/2017/model3d" xmlns:o="urn:schemas-microsoft-com:office:office" xmlns:r="http://schemas.openxmlformats.org/officeDocument/2006/relationships" xmlns:m="http://schemas.openxmlformats.org/officeDocument/2006/math" xmlns:v="urn:schemas-microsoft-com:vml" xmlns:wp14="http://schemas.microsoft.com/office/word/2010/wordprocessingDrawing" xmlns:wp="http://schemas.openxmlformats.org/drawingml/2006/wordprocessingDrawing" xmlns:w10="urn:schemas-microsoft-com:office:word" xmlns:w="http://schemas.openxmlformats.org/wordprocessingml/2006/main" xmlns:w14="http://schemas.microsoft.com/office/word/2010/wordml" xmlns:w15="http://schemas.microsoft.com/office/word/2012/wordml" xmlns:w16cex="http://schemas.microsoft.com/office/word/2018/wordml/cex" xmlns:w16cid="http://schemas.microsoft.com/office/word/2016/wordml/cid" xmlns:w16="http://schemas.microsoft.com/office/word/2018/wordml" xmlns:w16se="http://schemas.microsoft.com/office/word/2015/wordml/symex" xmlns:wpg="http://schemas.microsoft.com/office/word/2010/wordprocessingGroup" xmlns:wpi="http://schemas.microsoft.com/office/word/2010/wordprocessingInk" xmlns:wne="http://schemas.microsoft.com/office/word/2006/wordml" xmlns:wps="http://schemas.microsoft.com/office/word/2010/wordprocessingShape" mc:Ignorable="w14 w15 w16se w16cid w16 w16cex wp14">
   <w:p>
     <w:pPr>
       <w:pStyle w:val="Header"/>
@@ -3307,7 +3332,7 @@
 </file>
 
 <file path=word/header3.xml><?xml version="1.0" encoding="utf-8"?>
-<w:hdr xmlns:wpc="http://schemas.microsoft.com/office/word/2010/wordprocessingCanvas" xmlns:cx="http://schemas.microsoft.com/office/drawing/2014/chartex" xmlns:cx1="http://schemas.microsoft.com/office/drawing/2015/9/8/chartex" xmlns:mc="http://schemas.openxmlformats.org/markup-compatibility/2006" xmlns:o="urn:schemas-microsoft-com:office:office" xmlns:r="http://schemas.openxmlformats.org/officeDocument/2006/relationships" xmlns:m="http://schemas.openxmlformats.org/officeDocument/2006/math" xmlns:v="urn:schemas-microsoft-com:vml" xmlns:wp14="http://schemas.microsoft.com/office/word/2010/wordprocessingDrawing" xmlns:wp="http://schemas.openxmlformats.org/drawingml/2006/wordprocessingDrawing" xmlns:w10="urn:schemas-microsoft-com:office:word" xmlns:w="http://schemas.openxmlformats.org/wordprocessingml/2006/main" xmlns:w14="http://schemas.microsoft.com/office/word/2010/wordml" xmlns:w15="http://schemas.microsoft.com/office/word/2012/wordml" xmlns:w16se="http://schemas.microsoft.com/office/word/2015/wordml/symex" xmlns:wpg="http://schemas.microsoft.com/office/word/2010/wordprocessingGroup" xmlns:wpi="http://schemas.microsoft.com/office/word/2010/wordprocessingInk" xmlns:wne="http://schemas.microsoft.com/office/word/2006/wordml" xmlns:wps="http://schemas.microsoft.com/office/word/2010/wordprocessingShape" mc:Ignorable="w14 w15 w16se wp14">
+<w:hdr xmlns:wpc="http://schemas.microsoft.com/office/word/2010/wordprocessingCanvas" xmlns:cx="http://schemas.microsoft.com/office/drawing/2014/chartex" xmlns:cx1="http://schemas.microsoft.com/office/drawing/2015/9/8/chartex" xmlns:cx2="http://schemas.microsoft.com/office/drawing/2015/10/21/chartex" xmlns:cx3="http://schemas.microsoft.com/office/drawing/2016/5/9/chartex" xmlns:cx4="http://schemas.microsoft.com/office/drawing/2016/5/10/chartex" xmlns:cx5="http://schemas.microsoft.com/office/drawing/2016/5/11/chartex" xmlns:cx6="http://schemas.microsoft.com/office/drawing/2016/5/12/chartex" xmlns:cx7="http://schemas.microsoft.com/office/drawing/2016/5/13/chartex" xmlns:cx8="http://schemas.microsoft.com/office/drawing/2016/5/14/chartex" xmlns:mc="http://schemas.openxmlformats.org/markup-compatibility/2006" xmlns:aink="http://schemas.microsoft.com/office/drawing/2016/ink" xmlns:am3d="http://schemas.microsoft.com/office/drawing/2017/model3d" xmlns:o="urn:schemas-microsoft-com:office:office" xmlns:r="http://schemas.openxmlformats.org/officeDocument/2006/relationships" xmlns:m="http://schemas.openxmlformats.org/officeDocument/2006/math" xmlns:v="urn:schemas-microsoft-com:vml" xmlns:wp14="http://schemas.microsoft.com/office/word/2010/wordprocessingDrawing" xmlns:wp="http://schemas.openxmlformats.org/drawingml/2006/wordprocessingDrawing" xmlns:w10="urn:schemas-microsoft-com:office:word" xmlns:w="http://schemas.openxmlformats.org/wordprocessingml/2006/main" xmlns:w14="http://schemas.microsoft.com/office/word/2010/wordml" xmlns:w15="http://schemas.microsoft.com/office/word/2012/wordml" xmlns:w16cex="http://schemas.microsoft.com/office/word/2018/wordml/cex" xmlns:w16cid="http://schemas.microsoft.com/office/word/2016/wordml/cid" xmlns:w16="http://schemas.microsoft.com/office/word/2018/wordml" xmlns:w16se="http://schemas.microsoft.com/office/word/2015/wordml/symex" xmlns:wpg="http://schemas.microsoft.com/office/word/2010/wordprocessingGroup" xmlns:wpi="http://schemas.microsoft.com/office/word/2010/wordprocessingInk" xmlns:wne="http://schemas.microsoft.com/office/word/2006/wordml" xmlns:wps="http://schemas.microsoft.com/office/word/2010/wordprocessingShape" mc:Ignorable="w14 w15 w16se w16cid w16 w16cex wp14">
   <w:p>
     <w:pPr>
       <w:pStyle w:val="Header"/>
@@ -3317,7 +3342,7 @@
 </file>
 
 <file path=word/styles.xml><?xml version="1.0" encoding="utf-8"?>
-<w:styles xmlns:mc="http://schemas.openxmlformats.org/markup-compatibility/2006" xmlns:r="http://schemas.openxmlformats.org/officeDocument/2006/relationships" xmlns:w="http://schemas.openxmlformats.org/wordprocessingml/2006/main" xmlns:w14="http://schemas.microsoft.com/office/word/2010/wordml" xmlns:w15="http://schemas.microsoft.com/office/word/2012/wordml" xmlns:w16se="http://schemas.microsoft.com/office/word/2015/wordml/symex" mc:Ignorable="w14 w15 w16se">
+<w:styles xmlns:mc="http://schemas.openxmlformats.org/markup-compatibility/2006" xmlns:r="http://schemas.openxmlformats.org/officeDocument/2006/relationships" xmlns:w="http://schemas.openxmlformats.org/wordprocessingml/2006/main" xmlns:w14="http://schemas.microsoft.com/office/word/2010/wordml" xmlns:w15="http://schemas.microsoft.com/office/word/2012/wordml" xmlns:w16cex="http://schemas.microsoft.com/office/word/2018/wordml/cex" xmlns:w16cid="http://schemas.microsoft.com/office/word/2016/wordml/cid" xmlns:w16="http://schemas.microsoft.com/office/word/2018/wordml" xmlns:w16se="http://schemas.microsoft.com/office/word/2015/wordml/symex" mc:Ignorable="w14 w15 w16se w16cid w16 w16cex">
   <w:docDefaults>
     <w:rPrDefault>
       <w:rPr>
@@ -3333,7 +3358,7 @@
       </w:pPr>
     </w:pPrDefault>
   </w:docDefaults>
-  <w:latentStyles w:defLockedState="0" w:defUIPriority="99" w:defSemiHidden="0" w:defUnhideWhenUsed="0" w:defQFormat="0" w:count="371">
+  <w:latentStyles w:defLockedState="0" w:defUIPriority="99" w:defSemiHidden="0" w:defUnhideWhenUsed="0" w:defQFormat="0" w:count="376">
     <w:lsdException w:name="Normal" w:uiPriority="0" w:qFormat="1"/>
     <w:lsdException w:name="heading 1" w:uiPriority="0" w:qFormat="1"/>
     <w:lsdException w:name="heading 2" w:semiHidden="1" w:uiPriority="9" w:unhideWhenUsed="1" w:qFormat="1"/>
@@ -3439,7 +3464,6 @@
     <w:lsdException w:name="HTML Sample" w:semiHidden="1" w:unhideWhenUsed="1"/>
     <w:lsdException w:name="HTML Typewriter" w:semiHidden="1" w:unhideWhenUsed="1"/>
     <w:lsdException w:name="HTML Variable" w:semiHidden="1" w:unhideWhenUsed="1"/>
-    <w:lsdException w:name="Normal Table" w:semiHidden="1" w:unhideWhenUsed="1"/>
     <w:lsdException w:name="annotation subject" w:semiHidden="1" w:unhideWhenUsed="1"/>
     <w:lsdException w:name="No List" w:semiHidden="1" w:unhideWhenUsed="1"/>
     <w:lsdException w:name="Outline List 1" w:semiHidden="1" w:unhideWhenUsed="1"/>
@@ -3482,11 +3506,8 @@
     <w:lsdException w:name="Table Contemporary" w:semiHidden="1" w:unhideWhenUsed="1"/>
     <w:lsdException w:name="Table Elegant" w:semiHidden="1" w:unhideWhenUsed="1"/>
     <w:lsdException w:name="Table Professional" w:semiHidden="1" w:unhideWhenUsed="1"/>
-    <w:lsdException w:name="Table Subtle 1" w:semiHidden="1" w:unhideWhenUsed="1"/>
     <w:lsdException w:name="Table Subtle 2" w:semiHidden="1" w:unhideWhenUsed="1"/>
     <w:lsdException w:name="Table Web 1" w:semiHidden="1" w:unhideWhenUsed="1"/>
-    <w:lsdException w:name="Table Web 2" w:semiHidden="1" w:unhideWhenUsed="1"/>
-    <w:lsdException w:name="Table Web 3" w:semiHidden="1" w:unhideWhenUsed="1"/>
     <w:lsdException w:name="Balloon Text" w:semiHidden="1" w:unhideWhenUsed="1"/>
     <w:lsdException w:name="Table Grid" w:uiPriority="39"/>
     <w:lsdException w:name="Table Theme" w:semiHidden="1" w:unhideWhenUsed="1"/>
@@ -3705,6 +3726,11 @@
     <w:lsdException w:name="List Table 5 Dark Accent 6" w:uiPriority="50"/>
     <w:lsdException w:name="List Table 6 Colorful Accent 6" w:uiPriority="51"/>
     <w:lsdException w:name="List Table 7 Colorful Accent 6" w:uiPriority="52"/>
+    <w:lsdException w:name="Mention" w:semiHidden="1" w:unhideWhenUsed="1"/>
+    <w:lsdException w:name="Smart Hyperlink" w:semiHidden="1" w:unhideWhenUsed="1"/>
+    <w:lsdException w:name="Hashtag" w:semiHidden="1" w:unhideWhenUsed="1"/>
+    <w:lsdException w:name="Unresolved Mention" w:semiHidden="1" w:unhideWhenUsed="1"/>
+    <w:lsdException w:name="Smart Link" w:semiHidden="1" w:unhideWhenUsed="1"/>
   </w:latentStyles>
   <w:style w:type="paragraph" w:default="1" w:styleId="Normal">
     <w:name w:val="Normal"/>

</xml_diff>

<commit_message>
Updating RTM & GDD-Review sheet
Signed-off-by: NorhanNassar <norhan.nassar96@gmail.com>
</commit_message>
<xml_diff>
--- a/Software Specification/Architecture/CDD/Buzzer_CDD.docx
+++ b/Software Specification/Architecture/CDD/Buzzer_CDD.docx
@@ -1,6 +1,6 @@
 
 <file path=word/document.xml><?xml version="1.0" encoding="utf-8"?>
-<w:document xmlns:wpc="http://schemas.microsoft.com/office/word/2010/wordprocessingCanvas" xmlns:cx="http://schemas.microsoft.com/office/drawing/2014/chartex" xmlns:cx1="http://schemas.microsoft.com/office/drawing/2015/9/8/chartex" xmlns:cx2="http://schemas.microsoft.com/office/drawing/2015/10/21/chartex" xmlns:cx3="http://schemas.microsoft.com/office/drawing/2016/5/9/chartex" xmlns:cx4="http://schemas.microsoft.com/office/drawing/2016/5/10/chartex" xmlns:cx5="http://schemas.microsoft.com/office/drawing/2016/5/11/chartex" xmlns:cx6="http://schemas.microsoft.com/office/drawing/2016/5/12/chartex" xmlns:cx7="http://schemas.microsoft.com/office/drawing/2016/5/13/chartex" xmlns:cx8="http://schemas.microsoft.com/office/drawing/2016/5/14/chartex" xmlns:mc="http://schemas.openxmlformats.org/markup-compatibility/2006" xmlns:aink="http://schemas.microsoft.com/office/drawing/2016/ink" xmlns:am3d="http://schemas.microsoft.com/office/drawing/2017/model3d" xmlns:o="urn:schemas-microsoft-com:office:office" xmlns:r="http://schemas.openxmlformats.org/officeDocument/2006/relationships" xmlns:m="http://schemas.openxmlformats.org/officeDocument/2006/math" xmlns:v="urn:schemas-microsoft-com:vml" xmlns:wp14="http://schemas.microsoft.com/office/word/2010/wordprocessingDrawing" xmlns:wp="http://schemas.openxmlformats.org/drawingml/2006/wordprocessingDrawing" xmlns:w10="urn:schemas-microsoft-com:office:word" xmlns:w="http://schemas.openxmlformats.org/wordprocessingml/2006/main" xmlns:w14="http://schemas.microsoft.com/office/word/2010/wordml" xmlns:w15="http://schemas.microsoft.com/office/word/2012/wordml" xmlns:w16cex="http://schemas.microsoft.com/office/word/2018/wordml/cex" xmlns:w16cid="http://schemas.microsoft.com/office/word/2016/wordml/cid" xmlns:w16="http://schemas.microsoft.com/office/word/2018/wordml" xmlns:w16se="http://schemas.microsoft.com/office/word/2015/wordml/symex" xmlns:wpg="http://schemas.microsoft.com/office/word/2010/wordprocessingGroup" xmlns:wpi="http://schemas.microsoft.com/office/word/2010/wordprocessingInk" xmlns:wne="http://schemas.microsoft.com/office/word/2006/wordml" xmlns:wps="http://schemas.microsoft.com/office/word/2010/wordprocessingShape" mc:Ignorable="w14 w15 w16se w16cid w16 w16cex wp14">
+<w:document xmlns:wpc="http://schemas.microsoft.com/office/word/2010/wordprocessingCanvas" xmlns:cx="http://schemas.microsoft.com/office/drawing/2014/chartex" xmlns:cx1="http://schemas.microsoft.com/office/drawing/2015/9/8/chartex" xmlns:mc="http://schemas.openxmlformats.org/markup-compatibility/2006" xmlns:o="urn:schemas-microsoft-com:office:office" xmlns:r="http://schemas.openxmlformats.org/officeDocument/2006/relationships" xmlns:m="http://schemas.openxmlformats.org/officeDocument/2006/math" xmlns:v="urn:schemas-microsoft-com:vml" xmlns:wp14="http://schemas.microsoft.com/office/word/2010/wordprocessingDrawing" xmlns:wp="http://schemas.openxmlformats.org/drawingml/2006/wordprocessingDrawing" xmlns:w10="urn:schemas-microsoft-com:office:word" xmlns:w="http://schemas.openxmlformats.org/wordprocessingml/2006/main" xmlns:w14="http://schemas.microsoft.com/office/word/2010/wordml" xmlns:w15="http://schemas.microsoft.com/office/word/2012/wordml" xmlns:w16se="http://schemas.microsoft.com/office/word/2015/wordml/symex" xmlns:wpg="http://schemas.microsoft.com/office/word/2010/wordprocessingGroup" xmlns:wpi="http://schemas.microsoft.com/office/word/2010/wordprocessingInk" xmlns:wne="http://schemas.microsoft.com/office/word/2006/wordml" xmlns:wps="http://schemas.microsoft.com/office/word/2010/wordprocessingShape" mc:Ignorable="w14 w15 w16se wp14">
   <w:body>
     <w:p>
       <w:pPr>
@@ -921,27 +921,14 @@
       <w:r>
         <w:t xml:space="preserve">Table </w:t>
       </w:r>
-      <w:r>
-        <w:fldChar w:fldCharType="begin"/>
-      </w:r>
-      <w:r>
-        <w:instrText xml:space="preserve"> SEQ Table \* ARABIC </w:instrText>
-      </w:r>
-      <w:r>
-        <w:fldChar w:fldCharType="separate"/>
-      </w:r>
-      <w:r>
-        <w:rPr>
-          <w:noProof/>
-        </w:rPr>
-        <w:t>2</w:t>
-      </w:r>
-      <w:r>
-        <w:rPr>
-          <w:noProof/>
-        </w:rPr>
-        <w:fldChar w:fldCharType="end"/>
-      </w:r>
+      <w:fldSimple w:instr=" SEQ Table \* ARABIC ">
+        <w:r>
+          <w:rPr>
+            <w:noProof/>
+          </w:rPr>
+          <w:t>2</w:t>
+        </w:r>
+      </w:fldSimple>
       <w:r>
         <w:t xml:space="preserve"> Document History</w:t>
       </w:r>
@@ -2090,27 +2077,14 @@
       <w:r>
         <w:t xml:space="preserve">Figure </w:t>
       </w:r>
-      <w:r>
-        <w:fldChar w:fldCharType="begin"/>
-      </w:r>
-      <w:r>
-        <w:instrText xml:space="preserve"> SEQ Figure \* ARABIC </w:instrText>
-      </w:r>
-      <w:r>
-        <w:fldChar w:fldCharType="separate"/>
-      </w:r>
-      <w:r>
-        <w:rPr>
-          <w:noProof/>
-        </w:rPr>
-        <w:t>1</w:t>
-      </w:r>
-      <w:r>
-        <w:rPr>
-          <w:noProof/>
-        </w:rPr>
-        <w:fldChar w:fldCharType="end"/>
-      </w:r>
+      <w:fldSimple w:instr=" SEQ Figure \* ARABIC ">
+        <w:r>
+          <w:rPr>
+            <w:noProof/>
+          </w:rPr>
+          <w:t>1</w:t>
+        </w:r>
+      </w:fldSimple>
       <w:r>
         <w:t xml:space="preserve">. </w:t>
       </w:r>
@@ -2331,7 +2305,16 @@
                 <w:sz w:val="24"/>
                 <w:szCs w:val="24"/>
               </w:rPr>
-              <w:t>Req_PO3_DGW_GDD_09_V01.0</w:t>
+              <w:t>Req_PO3_DGW_GDD_08</w:t>
+            </w:r>
+            <w:bookmarkStart w:id="14" w:name="_GoBack"/>
+            <w:bookmarkEnd w:id="14"/>
+            <w:r>
+              <w:rPr>
+                <w:sz w:val="24"/>
+                <w:szCs w:val="24"/>
+              </w:rPr>
+              <w:t>_V01.0</w:t>
             </w:r>
           </w:p>
         </w:tc>
@@ -3166,8 +3149,6 @@
             </w:pPr>
           </w:p>
         </w:tc>
-        <w:bookmarkStart w:id="14" w:name="_GoBack"/>
-        <w:bookmarkEnd w:id="14"/>
       </w:tr>
     </w:tbl>
     <w:p/>
@@ -3189,7 +3170,7 @@
 </file>
 
 <file path=word/endnotes.xml><?xml version="1.0" encoding="utf-8"?>
-<w:endnotes xmlns:wpc="http://schemas.microsoft.com/office/word/2010/wordprocessingCanvas" xmlns:cx="http://schemas.microsoft.com/office/drawing/2014/chartex" xmlns:cx1="http://schemas.microsoft.com/office/drawing/2015/9/8/chartex" xmlns:cx2="http://schemas.microsoft.com/office/drawing/2015/10/21/chartex" xmlns:cx3="http://schemas.microsoft.com/office/drawing/2016/5/9/chartex" xmlns:cx4="http://schemas.microsoft.com/office/drawing/2016/5/10/chartex" xmlns:cx5="http://schemas.microsoft.com/office/drawing/2016/5/11/chartex" xmlns:cx6="http://schemas.microsoft.com/office/drawing/2016/5/12/chartex" xmlns:cx7="http://schemas.microsoft.com/office/drawing/2016/5/13/chartex" xmlns:cx8="http://schemas.microsoft.com/office/drawing/2016/5/14/chartex" xmlns:mc="http://schemas.openxmlformats.org/markup-compatibility/2006" xmlns:aink="http://schemas.microsoft.com/office/drawing/2016/ink" xmlns:am3d="http://schemas.microsoft.com/office/drawing/2017/model3d" xmlns:o="urn:schemas-microsoft-com:office:office" xmlns:r="http://schemas.openxmlformats.org/officeDocument/2006/relationships" xmlns:m="http://schemas.openxmlformats.org/officeDocument/2006/math" xmlns:v="urn:schemas-microsoft-com:vml" xmlns:wp14="http://schemas.microsoft.com/office/word/2010/wordprocessingDrawing" xmlns:wp="http://schemas.openxmlformats.org/drawingml/2006/wordprocessingDrawing" xmlns:w10="urn:schemas-microsoft-com:office:word" xmlns:w="http://schemas.openxmlformats.org/wordprocessingml/2006/main" xmlns:w14="http://schemas.microsoft.com/office/word/2010/wordml" xmlns:w15="http://schemas.microsoft.com/office/word/2012/wordml" xmlns:w16cex="http://schemas.microsoft.com/office/word/2018/wordml/cex" xmlns:w16cid="http://schemas.microsoft.com/office/word/2016/wordml/cid" xmlns:w16="http://schemas.microsoft.com/office/word/2018/wordml" xmlns:w16se="http://schemas.microsoft.com/office/word/2015/wordml/symex" xmlns:wpg="http://schemas.microsoft.com/office/word/2010/wordprocessingGroup" xmlns:wpi="http://schemas.microsoft.com/office/word/2010/wordprocessingInk" xmlns:wne="http://schemas.microsoft.com/office/word/2006/wordml" xmlns:wps="http://schemas.microsoft.com/office/word/2010/wordprocessingShape" mc:Ignorable="w14 w15 w16se w16cid w16 w16cex wp14">
+<w:endnotes xmlns:wpc="http://schemas.microsoft.com/office/word/2010/wordprocessingCanvas" xmlns:cx="http://schemas.microsoft.com/office/drawing/2014/chartex" xmlns:cx1="http://schemas.microsoft.com/office/drawing/2015/9/8/chartex" xmlns:mc="http://schemas.openxmlformats.org/markup-compatibility/2006" xmlns:o="urn:schemas-microsoft-com:office:office" xmlns:r="http://schemas.openxmlformats.org/officeDocument/2006/relationships" xmlns:m="http://schemas.openxmlformats.org/officeDocument/2006/math" xmlns:v="urn:schemas-microsoft-com:vml" xmlns:wp14="http://schemas.microsoft.com/office/word/2010/wordprocessingDrawing" xmlns:wp="http://schemas.openxmlformats.org/drawingml/2006/wordprocessingDrawing" xmlns:w10="urn:schemas-microsoft-com:office:word" xmlns:w="http://schemas.openxmlformats.org/wordprocessingml/2006/main" xmlns:w14="http://schemas.microsoft.com/office/word/2010/wordml" xmlns:w15="http://schemas.microsoft.com/office/word/2012/wordml" xmlns:w16se="http://schemas.microsoft.com/office/word/2015/wordml/symex" xmlns:wpg="http://schemas.microsoft.com/office/word/2010/wordprocessingGroup" xmlns:wpi="http://schemas.microsoft.com/office/word/2010/wordprocessingInk" xmlns:wne="http://schemas.microsoft.com/office/word/2006/wordml" xmlns:wps="http://schemas.microsoft.com/office/word/2010/wordprocessingShape" mc:Ignorable="w14 w15 w16se wp14">
   <w:endnote w:type="separator" w:id="-1">
     <w:p>
       <w:pPr>
@@ -3214,7 +3195,7 @@
 </file>
 
 <file path=word/footer1.xml><?xml version="1.0" encoding="utf-8"?>
-<w:ftr xmlns:wpc="http://schemas.microsoft.com/office/word/2010/wordprocessingCanvas" xmlns:cx="http://schemas.microsoft.com/office/drawing/2014/chartex" xmlns:cx1="http://schemas.microsoft.com/office/drawing/2015/9/8/chartex" xmlns:cx2="http://schemas.microsoft.com/office/drawing/2015/10/21/chartex" xmlns:cx3="http://schemas.microsoft.com/office/drawing/2016/5/9/chartex" xmlns:cx4="http://schemas.microsoft.com/office/drawing/2016/5/10/chartex" xmlns:cx5="http://schemas.microsoft.com/office/drawing/2016/5/11/chartex" xmlns:cx6="http://schemas.microsoft.com/office/drawing/2016/5/12/chartex" xmlns:cx7="http://schemas.microsoft.com/office/drawing/2016/5/13/chartex" xmlns:cx8="http://schemas.microsoft.com/office/drawing/2016/5/14/chartex" xmlns:mc="http://schemas.openxmlformats.org/markup-compatibility/2006" xmlns:aink="http://schemas.microsoft.com/office/drawing/2016/ink" xmlns:am3d="http://schemas.microsoft.com/office/drawing/2017/model3d" xmlns:o="urn:schemas-microsoft-com:office:office" xmlns:r="http://schemas.openxmlformats.org/officeDocument/2006/relationships" xmlns:m="http://schemas.openxmlformats.org/officeDocument/2006/math" xmlns:v="urn:schemas-microsoft-com:vml" xmlns:wp14="http://schemas.microsoft.com/office/word/2010/wordprocessingDrawing" xmlns:wp="http://schemas.openxmlformats.org/drawingml/2006/wordprocessingDrawing" xmlns:w10="urn:schemas-microsoft-com:office:word" xmlns:w="http://schemas.openxmlformats.org/wordprocessingml/2006/main" xmlns:w14="http://schemas.microsoft.com/office/word/2010/wordml" xmlns:w15="http://schemas.microsoft.com/office/word/2012/wordml" xmlns:w16cex="http://schemas.microsoft.com/office/word/2018/wordml/cex" xmlns:w16cid="http://schemas.microsoft.com/office/word/2016/wordml/cid" xmlns:w16="http://schemas.microsoft.com/office/word/2018/wordml" xmlns:w16se="http://schemas.microsoft.com/office/word/2015/wordml/symex" xmlns:wpg="http://schemas.microsoft.com/office/word/2010/wordprocessingGroup" xmlns:wpi="http://schemas.microsoft.com/office/word/2010/wordprocessingInk" xmlns:wne="http://schemas.microsoft.com/office/word/2006/wordml" xmlns:wps="http://schemas.microsoft.com/office/word/2010/wordprocessingShape" mc:Ignorable="w14 w15 w16se w16cid w16 w16cex wp14">
+<w:ftr xmlns:wpc="http://schemas.microsoft.com/office/word/2010/wordprocessingCanvas" xmlns:cx="http://schemas.microsoft.com/office/drawing/2014/chartex" xmlns:cx1="http://schemas.microsoft.com/office/drawing/2015/9/8/chartex" xmlns:mc="http://schemas.openxmlformats.org/markup-compatibility/2006" xmlns:o="urn:schemas-microsoft-com:office:office" xmlns:r="http://schemas.openxmlformats.org/officeDocument/2006/relationships" xmlns:m="http://schemas.openxmlformats.org/officeDocument/2006/math" xmlns:v="urn:schemas-microsoft-com:vml" xmlns:wp14="http://schemas.microsoft.com/office/word/2010/wordprocessingDrawing" xmlns:wp="http://schemas.openxmlformats.org/drawingml/2006/wordprocessingDrawing" xmlns:w10="urn:schemas-microsoft-com:office:word" xmlns:w="http://schemas.openxmlformats.org/wordprocessingml/2006/main" xmlns:w14="http://schemas.microsoft.com/office/word/2010/wordml" xmlns:w15="http://schemas.microsoft.com/office/word/2012/wordml" xmlns:w16se="http://schemas.microsoft.com/office/word/2015/wordml/symex" xmlns:wpg="http://schemas.microsoft.com/office/word/2010/wordprocessingGroup" xmlns:wpi="http://schemas.microsoft.com/office/word/2010/wordprocessingInk" xmlns:wne="http://schemas.microsoft.com/office/word/2006/wordml" xmlns:wps="http://schemas.microsoft.com/office/word/2010/wordprocessingShape" mc:Ignorable="w14 w15 w16se wp14">
   <w:p>
     <w:pPr>
       <w:pStyle w:val="Footer"/>
@@ -3224,7 +3205,7 @@
 </file>
 
 <file path=word/footer2.xml><?xml version="1.0" encoding="utf-8"?>
-<w:ftr xmlns:wpc="http://schemas.microsoft.com/office/word/2010/wordprocessingCanvas" xmlns:cx="http://schemas.microsoft.com/office/drawing/2014/chartex" xmlns:cx1="http://schemas.microsoft.com/office/drawing/2015/9/8/chartex" xmlns:cx2="http://schemas.microsoft.com/office/drawing/2015/10/21/chartex" xmlns:cx3="http://schemas.microsoft.com/office/drawing/2016/5/9/chartex" xmlns:cx4="http://schemas.microsoft.com/office/drawing/2016/5/10/chartex" xmlns:cx5="http://schemas.microsoft.com/office/drawing/2016/5/11/chartex" xmlns:cx6="http://schemas.microsoft.com/office/drawing/2016/5/12/chartex" xmlns:cx7="http://schemas.microsoft.com/office/drawing/2016/5/13/chartex" xmlns:cx8="http://schemas.microsoft.com/office/drawing/2016/5/14/chartex" xmlns:mc="http://schemas.openxmlformats.org/markup-compatibility/2006" xmlns:aink="http://schemas.microsoft.com/office/drawing/2016/ink" xmlns:am3d="http://schemas.microsoft.com/office/drawing/2017/model3d" xmlns:o="urn:schemas-microsoft-com:office:office" xmlns:r="http://schemas.openxmlformats.org/officeDocument/2006/relationships" xmlns:m="http://schemas.openxmlformats.org/officeDocument/2006/math" xmlns:v="urn:schemas-microsoft-com:vml" xmlns:wp14="http://schemas.microsoft.com/office/word/2010/wordprocessingDrawing" xmlns:wp="http://schemas.openxmlformats.org/drawingml/2006/wordprocessingDrawing" xmlns:w10="urn:schemas-microsoft-com:office:word" xmlns:w="http://schemas.openxmlformats.org/wordprocessingml/2006/main" xmlns:w14="http://schemas.microsoft.com/office/word/2010/wordml" xmlns:w15="http://schemas.microsoft.com/office/word/2012/wordml" xmlns:w16cex="http://schemas.microsoft.com/office/word/2018/wordml/cex" xmlns:w16cid="http://schemas.microsoft.com/office/word/2016/wordml/cid" xmlns:w16="http://schemas.microsoft.com/office/word/2018/wordml" xmlns:w16se="http://schemas.microsoft.com/office/word/2015/wordml/symex" xmlns:wpg="http://schemas.microsoft.com/office/word/2010/wordprocessingGroup" xmlns:wpi="http://schemas.microsoft.com/office/word/2010/wordprocessingInk" xmlns:wne="http://schemas.microsoft.com/office/word/2006/wordml" xmlns:wps="http://schemas.microsoft.com/office/word/2010/wordprocessingShape" mc:Ignorable="w14 w15 w16se w16cid w16 w16cex wp14">
+<w:ftr xmlns:wpc="http://schemas.microsoft.com/office/word/2010/wordprocessingCanvas" xmlns:cx="http://schemas.microsoft.com/office/drawing/2014/chartex" xmlns:cx1="http://schemas.microsoft.com/office/drawing/2015/9/8/chartex" xmlns:mc="http://schemas.openxmlformats.org/markup-compatibility/2006" xmlns:o="urn:schemas-microsoft-com:office:office" xmlns:r="http://schemas.openxmlformats.org/officeDocument/2006/relationships" xmlns:m="http://schemas.openxmlformats.org/officeDocument/2006/math" xmlns:v="urn:schemas-microsoft-com:vml" xmlns:wp14="http://schemas.microsoft.com/office/word/2010/wordprocessingDrawing" xmlns:wp="http://schemas.openxmlformats.org/drawingml/2006/wordprocessingDrawing" xmlns:w10="urn:schemas-microsoft-com:office:word" xmlns:w="http://schemas.openxmlformats.org/wordprocessingml/2006/main" xmlns:w14="http://schemas.microsoft.com/office/word/2010/wordml" xmlns:w15="http://schemas.microsoft.com/office/word/2012/wordml" xmlns:w16se="http://schemas.microsoft.com/office/word/2015/wordml/symex" xmlns:wpg="http://schemas.microsoft.com/office/word/2010/wordprocessingGroup" xmlns:wpi="http://schemas.microsoft.com/office/word/2010/wordprocessingInk" xmlns:wne="http://schemas.microsoft.com/office/word/2006/wordml" xmlns:wps="http://schemas.microsoft.com/office/word/2010/wordprocessingShape" mc:Ignorable="w14 w15 w16se wp14">
   <w:sdt>
     <w:sdtPr>
       <w:id w:val="-1643270369"/>
@@ -3257,7 +3238,7 @@
           <w:rPr>
             <w:noProof/>
           </w:rPr>
-          <w:t>4</w:t>
+          <w:t>5</w:t>
         </w:r>
         <w:r>
           <w:rPr>
@@ -3277,7 +3258,7 @@
 </file>
 
 <file path=word/footer3.xml><?xml version="1.0" encoding="utf-8"?>
-<w:ftr xmlns:wpc="http://schemas.microsoft.com/office/word/2010/wordprocessingCanvas" xmlns:cx="http://schemas.microsoft.com/office/drawing/2014/chartex" xmlns:cx1="http://schemas.microsoft.com/office/drawing/2015/9/8/chartex" xmlns:cx2="http://schemas.microsoft.com/office/drawing/2015/10/21/chartex" xmlns:cx3="http://schemas.microsoft.com/office/drawing/2016/5/9/chartex" xmlns:cx4="http://schemas.microsoft.com/office/drawing/2016/5/10/chartex" xmlns:cx5="http://schemas.microsoft.com/office/drawing/2016/5/11/chartex" xmlns:cx6="http://schemas.microsoft.com/office/drawing/2016/5/12/chartex" xmlns:cx7="http://schemas.microsoft.com/office/drawing/2016/5/13/chartex" xmlns:cx8="http://schemas.microsoft.com/office/drawing/2016/5/14/chartex" xmlns:mc="http://schemas.openxmlformats.org/markup-compatibility/2006" xmlns:aink="http://schemas.microsoft.com/office/drawing/2016/ink" xmlns:am3d="http://schemas.microsoft.com/office/drawing/2017/model3d" xmlns:o="urn:schemas-microsoft-com:office:office" xmlns:r="http://schemas.openxmlformats.org/officeDocument/2006/relationships" xmlns:m="http://schemas.openxmlformats.org/officeDocument/2006/math" xmlns:v="urn:schemas-microsoft-com:vml" xmlns:wp14="http://schemas.microsoft.com/office/word/2010/wordprocessingDrawing" xmlns:wp="http://schemas.openxmlformats.org/drawingml/2006/wordprocessingDrawing" xmlns:w10="urn:schemas-microsoft-com:office:word" xmlns:w="http://schemas.openxmlformats.org/wordprocessingml/2006/main" xmlns:w14="http://schemas.microsoft.com/office/word/2010/wordml" xmlns:w15="http://schemas.microsoft.com/office/word/2012/wordml" xmlns:w16cex="http://schemas.microsoft.com/office/word/2018/wordml/cex" xmlns:w16cid="http://schemas.microsoft.com/office/word/2016/wordml/cid" xmlns:w16="http://schemas.microsoft.com/office/word/2018/wordml" xmlns:w16se="http://schemas.microsoft.com/office/word/2015/wordml/symex" xmlns:wpg="http://schemas.microsoft.com/office/word/2010/wordprocessingGroup" xmlns:wpi="http://schemas.microsoft.com/office/word/2010/wordprocessingInk" xmlns:wne="http://schemas.microsoft.com/office/word/2006/wordml" xmlns:wps="http://schemas.microsoft.com/office/word/2010/wordprocessingShape" mc:Ignorable="w14 w15 w16se w16cid w16 w16cex wp14">
+<w:ftr xmlns:wpc="http://schemas.microsoft.com/office/word/2010/wordprocessingCanvas" xmlns:cx="http://schemas.microsoft.com/office/drawing/2014/chartex" xmlns:cx1="http://schemas.microsoft.com/office/drawing/2015/9/8/chartex" xmlns:mc="http://schemas.openxmlformats.org/markup-compatibility/2006" xmlns:o="urn:schemas-microsoft-com:office:office" xmlns:r="http://schemas.openxmlformats.org/officeDocument/2006/relationships" xmlns:m="http://schemas.openxmlformats.org/officeDocument/2006/math" xmlns:v="urn:schemas-microsoft-com:vml" xmlns:wp14="http://schemas.microsoft.com/office/word/2010/wordprocessingDrawing" xmlns:wp="http://schemas.openxmlformats.org/drawingml/2006/wordprocessingDrawing" xmlns:w10="urn:schemas-microsoft-com:office:word" xmlns:w="http://schemas.openxmlformats.org/wordprocessingml/2006/main" xmlns:w14="http://schemas.microsoft.com/office/word/2010/wordml" xmlns:w15="http://schemas.microsoft.com/office/word/2012/wordml" xmlns:w16se="http://schemas.microsoft.com/office/word/2015/wordml/symex" xmlns:wpg="http://schemas.microsoft.com/office/word/2010/wordprocessingGroup" xmlns:wpi="http://schemas.microsoft.com/office/word/2010/wordprocessingInk" xmlns:wne="http://schemas.microsoft.com/office/word/2006/wordml" xmlns:wps="http://schemas.microsoft.com/office/word/2010/wordprocessingShape" mc:Ignorable="w14 w15 w16se wp14">
   <w:p>
     <w:pPr>
       <w:pStyle w:val="Footer"/>
@@ -3287,7 +3268,7 @@
 </file>
 
 <file path=word/footnotes.xml><?xml version="1.0" encoding="utf-8"?>
-<w:footnotes xmlns:wpc="http://schemas.microsoft.com/office/word/2010/wordprocessingCanvas" xmlns:cx="http://schemas.microsoft.com/office/drawing/2014/chartex" xmlns:cx1="http://schemas.microsoft.com/office/drawing/2015/9/8/chartex" xmlns:cx2="http://schemas.microsoft.com/office/drawing/2015/10/21/chartex" xmlns:cx3="http://schemas.microsoft.com/office/drawing/2016/5/9/chartex" xmlns:cx4="http://schemas.microsoft.com/office/drawing/2016/5/10/chartex" xmlns:cx5="http://schemas.microsoft.com/office/drawing/2016/5/11/chartex" xmlns:cx6="http://schemas.microsoft.com/office/drawing/2016/5/12/chartex" xmlns:cx7="http://schemas.microsoft.com/office/drawing/2016/5/13/chartex" xmlns:cx8="http://schemas.microsoft.com/office/drawing/2016/5/14/chartex" xmlns:mc="http://schemas.openxmlformats.org/markup-compatibility/2006" xmlns:aink="http://schemas.microsoft.com/office/drawing/2016/ink" xmlns:am3d="http://schemas.microsoft.com/office/drawing/2017/model3d" xmlns:o="urn:schemas-microsoft-com:office:office" xmlns:r="http://schemas.openxmlformats.org/officeDocument/2006/relationships" xmlns:m="http://schemas.openxmlformats.org/officeDocument/2006/math" xmlns:v="urn:schemas-microsoft-com:vml" xmlns:wp14="http://schemas.microsoft.com/office/word/2010/wordprocessingDrawing" xmlns:wp="http://schemas.openxmlformats.org/drawingml/2006/wordprocessingDrawing" xmlns:w10="urn:schemas-microsoft-com:office:word" xmlns:w="http://schemas.openxmlformats.org/wordprocessingml/2006/main" xmlns:w14="http://schemas.microsoft.com/office/word/2010/wordml" xmlns:w15="http://schemas.microsoft.com/office/word/2012/wordml" xmlns:w16cex="http://schemas.microsoft.com/office/word/2018/wordml/cex" xmlns:w16cid="http://schemas.microsoft.com/office/word/2016/wordml/cid" xmlns:w16="http://schemas.microsoft.com/office/word/2018/wordml" xmlns:w16se="http://schemas.microsoft.com/office/word/2015/wordml/symex" xmlns:wpg="http://schemas.microsoft.com/office/word/2010/wordprocessingGroup" xmlns:wpi="http://schemas.microsoft.com/office/word/2010/wordprocessingInk" xmlns:wne="http://schemas.microsoft.com/office/word/2006/wordml" xmlns:wps="http://schemas.microsoft.com/office/word/2010/wordprocessingShape" mc:Ignorable="w14 w15 w16se w16cid w16 w16cex wp14">
+<w:footnotes xmlns:wpc="http://schemas.microsoft.com/office/word/2010/wordprocessingCanvas" xmlns:cx="http://schemas.microsoft.com/office/drawing/2014/chartex" xmlns:cx1="http://schemas.microsoft.com/office/drawing/2015/9/8/chartex" xmlns:mc="http://schemas.openxmlformats.org/markup-compatibility/2006" xmlns:o="urn:schemas-microsoft-com:office:office" xmlns:r="http://schemas.openxmlformats.org/officeDocument/2006/relationships" xmlns:m="http://schemas.openxmlformats.org/officeDocument/2006/math" xmlns:v="urn:schemas-microsoft-com:vml" xmlns:wp14="http://schemas.microsoft.com/office/word/2010/wordprocessingDrawing" xmlns:wp="http://schemas.openxmlformats.org/drawingml/2006/wordprocessingDrawing" xmlns:w10="urn:schemas-microsoft-com:office:word" xmlns:w="http://schemas.openxmlformats.org/wordprocessingml/2006/main" xmlns:w14="http://schemas.microsoft.com/office/word/2010/wordml" xmlns:w15="http://schemas.microsoft.com/office/word/2012/wordml" xmlns:w16se="http://schemas.microsoft.com/office/word/2015/wordml/symex" xmlns:wpg="http://schemas.microsoft.com/office/word/2010/wordprocessingGroup" xmlns:wpi="http://schemas.microsoft.com/office/word/2010/wordprocessingInk" xmlns:wne="http://schemas.microsoft.com/office/word/2006/wordml" xmlns:wps="http://schemas.microsoft.com/office/word/2010/wordprocessingShape" mc:Ignorable="w14 w15 w16se wp14">
   <w:footnote w:type="separator" w:id="-1">
     <w:p>
       <w:pPr>
@@ -3312,7 +3293,7 @@
 </file>
 
 <file path=word/header1.xml><?xml version="1.0" encoding="utf-8"?>
-<w:hdr xmlns:wpc="http://schemas.microsoft.com/office/word/2010/wordprocessingCanvas" xmlns:cx="http://schemas.microsoft.com/office/drawing/2014/chartex" xmlns:cx1="http://schemas.microsoft.com/office/drawing/2015/9/8/chartex" xmlns:cx2="http://schemas.microsoft.com/office/drawing/2015/10/21/chartex" xmlns:cx3="http://schemas.microsoft.com/office/drawing/2016/5/9/chartex" xmlns:cx4="http://schemas.microsoft.com/office/drawing/2016/5/10/chartex" xmlns:cx5="http://schemas.microsoft.com/office/drawing/2016/5/11/chartex" xmlns:cx6="http://schemas.microsoft.com/office/drawing/2016/5/12/chartex" xmlns:cx7="http://schemas.microsoft.com/office/drawing/2016/5/13/chartex" xmlns:cx8="http://schemas.microsoft.com/office/drawing/2016/5/14/chartex" xmlns:mc="http://schemas.openxmlformats.org/markup-compatibility/2006" xmlns:aink="http://schemas.microsoft.com/office/drawing/2016/ink" xmlns:am3d="http://schemas.microsoft.com/office/drawing/2017/model3d" xmlns:o="urn:schemas-microsoft-com:office:office" xmlns:r="http://schemas.openxmlformats.org/officeDocument/2006/relationships" xmlns:m="http://schemas.openxmlformats.org/officeDocument/2006/math" xmlns:v="urn:schemas-microsoft-com:vml" xmlns:wp14="http://schemas.microsoft.com/office/word/2010/wordprocessingDrawing" xmlns:wp="http://schemas.openxmlformats.org/drawingml/2006/wordprocessingDrawing" xmlns:w10="urn:schemas-microsoft-com:office:word" xmlns:w="http://schemas.openxmlformats.org/wordprocessingml/2006/main" xmlns:w14="http://schemas.microsoft.com/office/word/2010/wordml" xmlns:w15="http://schemas.microsoft.com/office/word/2012/wordml" xmlns:w16cex="http://schemas.microsoft.com/office/word/2018/wordml/cex" xmlns:w16cid="http://schemas.microsoft.com/office/word/2016/wordml/cid" xmlns:w16="http://schemas.microsoft.com/office/word/2018/wordml" xmlns:w16se="http://schemas.microsoft.com/office/word/2015/wordml/symex" xmlns:wpg="http://schemas.microsoft.com/office/word/2010/wordprocessingGroup" xmlns:wpi="http://schemas.microsoft.com/office/word/2010/wordprocessingInk" xmlns:wne="http://schemas.microsoft.com/office/word/2006/wordml" xmlns:wps="http://schemas.microsoft.com/office/word/2010/wordprocessingShape" mc:Ignorable="w14 w15 w16se w16cid w16 w16cex wp14">
+<w:hdr xmlns:wpc="http://schemas.microsoft.com/office/word/2010/wordprocessingCanvas" xmlns:cx="http://schemas.microsoft.com/office/drawing/2014/chartex" xmlns:cx1="http://schemas.microsoft.com/office/drawing/2015/9/8/chartex" xmlns:mc="http://schemas.openxmlformats.org/markup-compatibility/2006" xmlns:o="urn:schemas-microsoft-com:office:office" xmlns:r="http://schemas.openxmlformats.org/officeDocument/2006/relationships" xmlns:m="http://schemas.openxmlformats.org/officeDocument/2006/math" xmlns:v="urn:schemas-microsoft-com:vml" xmlns:wp14="http://schemas.microsoft.com/office/word/2010/wordprocessingDrawing" xmlns:wp="http://schemas.openxmlformats.org/drawingml/2006/wordprocessingDrawing" xmlns:w10="urn:schemas-microsoft-com:office:word" xmlns:w="http://schemas.openxmlformats.org/wordprocessingml/2006/main" xmlns:w14="http://schemas.microsoft.com/office/word/2010/wordml" xmlns:w15="http://schemas.microsoft.com/office/word/2012/wordml" xmlns:w16se="http://schemas.microsoft.com/office/word/2015/wordml/symex" xmlns:wpg="http://schemas.microsoft.com/office/word/2010/wordprocessingGroup" xmlns:wpi="http://schemas.microsoft.com/office/word/2010/wordprocessingInk" xmlns:wne="http://schemas.microsoft.com/office/word/2006/wordml" xmlns:wps="http://schemas.microsoft.com/office/word/2010/wordprocessingShape" mc:Ignorable="w14 w15 w16se wp14">
   <w:p>
     <w:pPr>
       <w:pStyle w:val="Header"/>
@@ -3322,7 +3303,7 @@
 </file>
 
 <file path=word/header2.xml><?xml version="1.0" encoding="utf-8"?>
-<w:hdr xmlns:wpc="http://schemas.microsoft.com/office/word/2010/wordprocessingCanvas" xmlns:cx="http://schemas.microsoft.com/office/drawing/2014/chartex" xmlns:cx1="http://schemas.microsoft.com/office/drawing/2015/9/8/chartex" xmlns:cx2="http://schemas.microsoft.com/office/drawing/2015/10/21/chartex" xmlns:cx3="http://schemas.microsoft.com/office/drawing/2016/5/9/chartex" xmlns:cx4="http://schemas.microsoft.com/office/drawing/2016/5/10/chartex" xmlns:cx5="http://schemas.microsoft.com/office/drawing/2016/5/11/chartex" xmlns:cx6="http://schemas.microsoft.com/office/drawing/2016/5/12/chartex" xmlns:cx7="http://schemas.microsoft.com/office/drawing/2016/5/13/chartex" xmlns:cx8="http://schemas.microsoft.com/office/drawing/2016/5/14/chartex" xmlns:mc="http://schemas.openxmlformats.org/markup-compatibility/2006" xmlns:aink="http://schemas.microsoft.com/office/drawing/2016/ink" xmlns:am3d="http://schemas.microsoft.com/office/drawing/2017/model3d" xmlns:o="urn:schemas-microsoft-com:office:office" xmlns:r="http://schemas.openxmlformats.org/officeDocument/2006/relationships" xmlns:m="http://schemas.openxmlformats.org/officeDocument/2006/math" xmlns:v="urn:schemas-microsoft-com:vml" xmlns:wp14="http://schemas.microsoft.com/office/word/2010/wordprocessingDrawing" xmlns:wp="http://schemas.openxmlformats.org/drawingml/2006/wordprocessingDrawing" xmlns:w10="urn:schemas-microsoft-com:office:word" xmlns:w="http://schemas.openxmlformats.org/wordprocessingml/2006/main" xmlns:w14="http://schemas.microsoft.com/office/word/2010/wordml" xmlns:w15="http://schemas.microsoft.com/office/word/2012/wordml" xmlns:w16cex="http://schemas.microsoft.com/office/word/2018/wordml/cex" xmlns:w16cid="http://schemas.microsoft.com/office/word/2016/wordml/cid" xmlns:w16="http://schemas.microsoft.com/office/word/2018/wordml" xmlns:w16se="http://schemas.microsoft.com/office/word/2015/wordml/symex" xmlns:wpg="http://schemas.microsoft.com/office/word/2010/wordprocessingGroup" xmlns:wpi="http://schemas.microsoft.com/office/word/2010/wordprocessingInk" xmlns:wne="http://schemas.microsoft.com/office/word/2006/wordml" xmlns:wps="http://schemas.microsoft.com/office/word/2010/wordprocessingShape" mc:Ignorable="w14 w15 w16se w16cid w16 w16cex wp14">
+<w:hdr xmlns:wpc="http://schemas.microsoft.com/office/word/2010/wordprocessingCanvas" xmlns:cx="http://schemas.microsoft.com/office/drawing/2014/chartex" xmlns:cx1="http://schemas.microsoft.com/office/drawing/2015/9/8/chartex" xmlns:mc="http://schemas.openxmlformats.org/markup-compatibility/2006" xmlns:o="urn:schemas-microsoft-com:office:office" xmlns:r="http://schemas.openxmlformats.org/officeDocument/2006/relationships" xmlns:m="http://schemas.openxmlformats.org/officeDocument/2006/math" xmlns:v="urn:schemas-microsoft-com:vml" xmlns:wp14="http://schemas.microsoft.com/office/word/2010/wordprocessingDrawing" xmlns:wp="http://schemas.openxmlformats.org/drawingml/2006/wordprocessingDrawing" xmlns:w10="urn:schemas-microsoft-com:office:word" xmlns:w="http://schemas.openxmlformats.org/wordprocessingml/2006/main" xmlns:w14="http://schemas.microsoft.com/office/word/2010/wordml" xmlns:w15="http://schemas.microsoft.com/office/word/2012/wordml" xmlns:w16se="http://schemas.microsoft.com/office/word/2015/wordml/symex" xmlns:wpg="http://schemas.microsoft.com/office/word/2010/wordprocessingGroup" xmlns:wpi="http://schemas.microsoft.com/office/word/2010/wordprocessingInk" xmlns:wne="http://schemas.microsoft.com/office/word/2006/wordml" xmlns:wps="http://schemas.microsoft.com/office/word/2010/wordprocessingShape" mc:Ignorable="w14 w15 w16se wp14">
   <w:p>
     <w:pPr>
       <w:pStyle w:val="Header"/>
@@ -3332,7 +3313,7 @@
 </file>
 
 <file path=word/header3.xml><?xml version="1.0" encoding="utf-8"?>
-<w:hdr xmlns:wpc="http://schemas.microsoft.com/office/word/2010/wordprocessingCanvas" xmlns:cx="http://schemas.microsoft.com/office/drawing/2014/chartex" xmlns:cx1="http://schemas.microsoft.com/office/drawing/2015/9/8/chartex" xmlns:cx2="http://schemas.microsoft.com/office/drawing/2015/10/21/chartex" xmlns:cx3="http://schemas.microsoft.com/office/drawing/2016/5/9/chartex" xmlns:cx4="http://schemas.microsoft.com/office/drawing/2016/5/10/chartex" xmlns:cx5="http://schemas.microsoft.com/office/drawing/2016/5/11/chartex" xmlns:cx6="http://schemas.microsoft.com/office/drawing/2016/5/12/chartex" xmlns:cx7="http://schemas.microsoft.com/office/drawing/2016/5/13/chartex" xmlns:cx8="http://schemas.microsoft.com/office/drawing/2016/5/14/chartex" xmlns:mc="http://schemas.openxmlformats.org/markup-compatibility/2006" xmlns:aink="http://schemas.microsoft.com/office/drawing/2016/ink" xmlns:am3d="http://schemas.microsoft.com/office/drawing/2017/model3d" xmlns:o="urn:schemas-microsoft-com:office:office" xmlns:r="http://schemas.openxmlformats.org/officeDocument/2006/relationships" xmlns:m="http://schemas.openxmlformats.org/officeDocument/2006/math" xmlns:v="urn:schemas-microsoft-com:vml" xmlns:wp14="http://schemas.microsoft.com/office/word/2010/wordprocessingDrawing" xmlns:wp="http://schemas.openxmlformats.org/drawingml/2006/wordprocessingDrawing" xmlns:w10="urn:schemas-microsoft-com:office:word" xmlns:w="http://schemas.openxmlformats.org/wordprocessingml/2006/main" xmlns:w14="http://schemas.microsoft.com/office/word/2010/wordml" xmlns:w15="http://schemas.microsoft.com/office/word/2012/wordml" xmlns:w16cex="http://schemas.microsoft.com/office/word/2018/wordml/cex" xmlns:w16cid="http://schemas.microsoft.com/office/word/2016/wordml/cid" xmlns:w16="http://schemas.microsoft.com/office/word/2018/wordml" xmlns:w16se="http://schemas.microsoft.com/office/word/2015/wordml/symex" xmlns:wpg="http://schemas.microsoft.com/office/word/2010/wordprocessingGroup" xmlns:wpi="http://schemas.microsoft.com/office/word/2010/wordprocessingInk" xmlns:wne="http://schemas.microsoft.com/office/word/2006/wordml" xmlns:wps="http://schemas.microsoft.com/office/word/2010/wordprocessingShape" mc:Ignorable="w14 w15 w16se w16cid w16 w16cex wp14">
+<w:hdr xmlns:wpc="http://schemas.microsoft.com/office/word/2010/wordprocessingCanvas" xmlns:cx="http://schemas.microsoft.com/office/drawing/2014/chartex" xmlns:cx1="http://schemas.microsoft.com/office/drawing/2015/9/8/chartex" xmlns:mc="http://schemas.openxmlformats.org/markup-compatibility/2006" xmlns:o="urn:schemas-microsoft-com:office:office" xmlns:r="http://schemas.openxmlformats.org/officeDocument/2006/relationships" xmlns:m="http://schemas.openxmlformats.org/officeDocument/2006/math" xmlns:v="urn:schemas-microsoft-com:vml" xmlns:wp14="http://schemas.microsoft.com/office/word/2010/wordprocessingDrawing" xmlns:wp="http://schemas.openxmlformats.org/drawingml/2006/wordprocessingDrawing" xmlns:w10="urn:schemas-microsoft-com:office:word" xmlns:w="http://schemas.openxmlformats.org/wordprocessingml/2006/main" xmlns:w14="http://schemas.microsoft.com/office/word/2010/wordml" xmlns:w15="http://schemas.microsoft.com/office/word/2012/wordml" xmlns:w16se="http://schemas.microsoft.com/office/word/2015/wordml/symex" xmlns:wpg="http://schemas.microsoft.com/office/word/2010/wordprocessingGroup" xmlns:wpi="http://schemas.microsoft.com/office/word/2010/wordprocessingInk" xmlns:wne="http://schemas.microsoft.com/office/word/2006/wordml" xmlns:wps="http://schemas.microsoft.com/office/word/2010/wordprocessingShape" mc:Ignorable="w14 w15 w16se wp14">
   <w:p>
     <w:pPr>
       <w:pStyle w:val="Header"/>
@@ -3342,7 +3323,7 @@
 </file>
 
 <file path=word/styles.xml><?xml version="1.0" encoding="utf-8"?>
-<w:styles xmlns:mc="http://schemas.openxmlformats.org/markup-compatibility/2006" xmlns:r="http://schemas.openxmlformats.org/officeDocument/2006/relationships" xmlns:w="http://schemas.openxmlformats.org/wordprocessingml/2006/main" xmlns:w14="http://schemas.microsoft.com/office/word/2010/wordml" xmlns:w15="http://schemas.microsoft.com/office/word/2012/wordml" xmlns:w16cex="http://schemas.microsoft.com/office/word/2018/wordml/cex" xmlns:w16cid="http://schemas.microsoft.com/office/word/2016/wordml/cid" xmlns:w16="http://schemas.microsoft.com/office/word/2018/wordml" xmlns:w16se="http://schemas.microsoft.com/office/word/2015/wordml/symex" mc:Ignorable="w14 w15 w16se w16cid w16 w16cex">
+<w:styles xmlns:mc="http://schemas.openxmlformats.org/markup-compatibility/2006" xmlns:r="http://schemas.openxmlformats.org/officeDocument/2006/relationships" xmlns:w="http://schemas.openxmlformats.org/wordprocessingml/2006/main" xmlns:w14="http://schemas.microsoft.com/office/word/2010/wordml" xmlns:w15="http://schemas.microsoft.com/office/word/2012/wordml" xmlns:w16se="http://schemas.microsoft.com/office/word/2015/wordml/symex" mc:Ignorable="w14 w15 w16se">
   <w:docDefaults>
     <w:rPrDefault>
       <w:rPr>
@@ -3358,7 +3339,7 @@
       </w:pPr>
     </w:pPrDefault>
   </w:docDefaults>
-  <w:latentStyles w:defLockedState="0" w:defUIPriority="99" w:defSemiHidden="0" w:defUnhideWhenUsed="0" w:defQFormat="0" w:count="376">
+  <w:latentStyles w:defLockedState="0" w:defUIPriority="99" w:defSemiHidden="0" w:defUnhideWhenUsed="0" w:defQFormat="0" w:count="371">
     <w:lsdException w:name="Normal" w:uiPriority="0" w:qFormat="1"/>
     <w:lsdException w:name="heading 1" w:uiPriority="0" w:qFormat="1"/>
     <w:lsdException w:name="heading 2" w:semiHidden="1" w:uiPriority="9" w:unhideWhenUsed="1" w:qFormat="1"/>
@@ -3464,6 +3445,7 @@
     <w:lsdException w:name="HTML Sample" w:semiHidden="1" w:unhideWhenUsed="1"/>
     <w:lsdException w:name="HTML Typewriter" w:semiHidden="1" w:unhideWhenUsed="1"/>
     <w:lsdException w:name="HTML Variable" w:semiHidden="1" w:unhideWhenUsed="1"/>
+    <w:lsdException w:name="Normal Table" w:semiHidden="1" w:unhideWhenUsed="1"/>
     <w:lsdException w:name="annotation subject" w:semiHidden="1" w:unhideWhenUsed="1"/>
     <w:lsdException w:name="No List" w:semiHidden="1" w:unhideWhenUsed="1"/>
     <w:lsdException w:name="Outline List 1" w:semiHidden="1" w:unhideWhenUsed="1"/>
@@ -3506,8 +3488,11 @@
     <w:lsdException w:name="Table Contemporary" w:semiHidden="1" w:unhideWhenUsed="1"/>
     <w:lsdException w:name="Table Elegant" w:semiHidden="1" w:unhideWhenUsed="1"/>
     <w:lsdException w:name="Table Professional" w:semiHidden="1" w:unhideWhenUsed="1"/>
+    <w:lsdException w:name="Table Subtle 1" w:semiHidden="1" w:unhideWhenUsed="1"/>
     <w:lsdException w:name="Table Subtle 2" w:semiHidden="1" w:unhideWhenUsed="1"/>
     <w:lsdException w:name="Table Web 1" w:semiHidden="1" w:unhideWhenUsed="1"/>
+    <w:lsdException w:name="Table Web 2" w:semiHidden="1" w:unhideWhenUsed="1"/>
+    <w:lsdException w:name="Table Web 3" w:semiHidden="1" w:unhideWhenUsed="1"/>
     <w:lsdException w:name="Balloon Text" w:semiHidden="1" w:unhideWhenUsed="1"/>
     <w:lsdException w:name="Table Grid" w:uiPriority="39"/>
     <w:lsdException w:name="Table Theme" w:semiHidden="1" w:unhideWhenUsed="1"/>
@@ -3726,11 +3711,6 @@
     <w:lsdException w:name="List Table 5 Dark Accent 6" w:uiPriority="50"/>
     <w:lsdException w:name="List Table 6 Colorful Accent 6" w:uiPriority="51"/>
     <w:lsdException w:name="List Table 7 Colorful Accent 6" w:uiPriority="52"/>
-    <w:lsdException w:name="Mention" w:semiHidden="1" w:unhideWhenUsed="1"/>
-    <w:lsdException w:name="Smart Hyperlink" w:semiHidden="1" w:unhideWhenUsed="1"/>
-    <w:lsdException w:name="Hashtag" w:semiHidden="1" w:unhideWhenUsed="1"/>
-    <w:lsdException w:name="Unresolved Mention" w:semiHidden="1" w:unhideWhenUsed="1"/>
-    <w:lsdException w:name="Smart Link" w:semiHidden="1" w:unhideWhenUsed="1"/>
   </w:latentStyles>
   <w:style w:type="paragraph" w:default="1" w:styleId="Normal">
     <w:name w:val="Normal"/>

</xml_diff>

<commit_message>
updating GDD Document and PP
Signed-off-by: NorhanNassar <norhan.nassar96@gmail.com>
</commit_message>
<xml_diff>
--- a/Software Specification/Architecture/CDD/Buzzer_CDD.docx
+++ b/Software Specification/Architecture/CDD/Buzzer_CDD.docx
@@ -921,14 +921,27 @@
       <w:r>
         <w:t xml:space="preserve">Table </w:t>
       </w:r>
-      <w:fldSimple w:instr=" SEQ Table \* ARABIC ">
-        <w:r>
-          <w:rPr>
-            <w:noProof/>
-          </w:rPr>
-          <w:t>2</w:t>
-        </w:r>
-      </w:fldSimple>
+      <w:r>
+        <w:fldChar w:fldCharType="begin"/>
+      </w:r>
+      <w:r>
+        <w:instrText xml:space="preserve"> SEQ Table \* ARABIC </w:instrText>
+      </w:r>
+      <w:r>
+        <w:fldChar w:fldCharType="separate"/>
+      </w:r>
+      <w:r>
+        <w:rPr>
+          <w:noProof/>
+        </w:rPr>
+        <w:t>2</w:t>
+      </w:r>
+      <w:r>
+        <w:rPr>
+          <w:noProof/>
+        </w:rPr>
+        <w:fldChar w:fldCharType="end"/>
+      </w:r>
       <w:r>
         <w:t xml:space="preserve"> Document History</w:t>
       </w:r>
@@ -2077,14 +2090,27 @@
       <w:r>
         <w:t xml:space="preserve">Figure </w:t>
       </w:r>
-      <w:fldSimple w:instr=" SEQ Figure \* ARABIC ">
-        <w:r>
-          <w:rPr>
-            <w:noProof/>
-          </w:rPr>
-          <w:t>1</w:t>
-        </w:r>
-      </w:fldSimple>
+      <w:r>
+        <w:fldChar w:fldCharType="begin"/>
+      </w:r>
+      <w:r>
+        <w:instrText xml:space="preserve"> SEQ Figure \* ARABIC </w:instrText>
+      </w:r>
+      <w:r>
+        <w:fldChar w:fldCharType="separate"/>
+      </w:r>
+      <w:r>
+        <w:rPr>
+          <w:noProof/>
+        </w:rPr>
+        <w:t>1</w:t>
+      </w:r>
+      <w:r>
+        <w:rPr>
+          <w:noProof/>
+        </w:rPr>
+        <w:fldChar w:fldCharType="end"/>
+      </w:r>
       <w:r>
         <w:t xml:space="preserve">. </w:t>
       </w:r>
@@ -2299,22 +2325,48 @@
               <w:pStyle w:val="Standard"/>
               <w:spacing w:line="240" w:lineRule="auto"/>
               <w:jc w:val="center"/>
-            </w:pPr>
-            <w:r>
-              <w:rPr>
-                <w:sz w:val="24"/>
-                <w:szCs w:val="24"/>
-              </w:rPr>
-              <w:t>Req_PO3_DGW_GDD_08</w:t>
-            </w:r>
-            <w:bookmarkStart w:id="14" w:name="_GoBack"/>
-            <w:bookmarkEnd w:id="14"/>
-            <w:r>
-              <w:rPr>
-                <w:sz w:val="24"/>
-                <w:szCs w:val="24"/>
-              </w:rPr>
-              <w:t>_V01.0</w:t>
+              <w:rPr>
+                <w:sz w:val="24"/>
+                <w:szCs w:val="24"/>
+              </w:rPr>
+            </w:pPr>
+            <w:r>
+              <w:rPr>
+                <w:sz w:val="24"/>
+                <w:szCs w:val="24"/>
+              </w:rPr>
+              <w:t>Req_PO3_DGW_GDD_08_V01.0</w:t>
+            </w:r>
+          </w:p>
+          <w:p>
+            <w:pPr>
+              <w:pStyle w:val="Standard"/>
+              <w:jc w:val="center"/>
+              <w:rPr>
+                <w:sz w:val="24"/>
+                <w:szCs w:val="24"/>
+              </w:rPr>
+            </w:pPr>
+            <w:r>
+              <w:rPr>
+                <w:sz w:val="24"/>
+                <w:szCs w:val="24"/>
+              </w:rPr>
+              <w:t>Req_PO3_DGW_SRS_03_V01.2</w:t>
+            </w:r>
+          </w:p>
+          <w:p>
+            <w:pPr>
+              <w:pStyle w:val="Standard"/>
+              <w:spacing w:line="240" w:lineRule="auto"/>
+              <w:jc w:val="center"/>
+            </w:pPr>
+            <w:r>
+              <w:rPr>
+                <w:sz w:val="24"/>
+                <w:szCs w:val="24"/>
+              </w:rPr>
+              <w:t>Req_PO3_DGW_SRS_04_V01.2</w:t>
             </w:r>
           </w:p>
         </w:tc>
@@ -3151,7 +3203,10 @@
         </w:tc>
       </w:tr>
     </w:tbl>
-    <w:p/>
+    <w:p>
+      <w:bookmarkStart w:id="14" w:name="_GoBack"/>
+      <w:bookmarkEnd w:id="14"/>
+    </w:p>
     <w:sectPr>
       <w:headerReference w:type="even" r:id="rId9"/>
       <w:headerReference w:type="default" r:id="rId10"/>
@@ -3238,7 +3293,7 @@
           <w:rPr>
             <w:noProof/>
           </w:rPr>
-          <w:t>5</w:t>
+          <w:t>3</w:t>
         </w:r>
         <w:r>
           <w:rPr>

</xml_diff>